<commit_message>
fix(root): fixed broken links
Fixed broken links that were flagged by GSC
</commit_message>
<xml_diff>
--- a/static/blank-accessibility-conformance-report-vpat-wcag-24rev.docx
+++ b/static/blank-accessibility-conformance-report-vpat-wcag-24rev.docx
@@ -552,7 +552,7 @@
           <w:bottom w:w="0" w:type="dxa"/>
           <w:right w:w="108" w:type="dxa"/>
         </w:tblCellMar>
-        <w:tblLook w:firstRow="1" w:noVBand="1" w:lastRow="0" w:firstColumn="1" w:lastColumn="0" w:noHBand="0" w:val="04a0"/>
+        <w:tblLook w:val="04a0" w:noHBand="0" w:noVBand="1" w:firstColumn="1" w:lastRow="0" w:lastColumn="0" w:firstRow="1"/>
       </w:tblPr>
       <w:tblGrid>
         <w:gridCol w:w="5812"/>
@@ -1078,7 +1078,7 @@
           <w:bottom w:w="0" w:type="dxa"/>
           <w:right w:w="108" w:type="dxa"/>
         </w:tblCellMar>
-        <w:tblLook w:firstRow="1" w:noVBand="1" w:lastRow="0" w:firstColumn="1" w:lastColumn="0" w:noHBand="0" w:val="04a0"/>
+        <w:tblLook w:val="04a0" w:noHBand="0" w:noVBand="1" w:firstColumn="1" w:lastRow="0" w:lastColumn="0" w:firstRow="1"/>
       </w:tblPr>
       <w:tblGrid>
         <w:gridCol w:w="1127"/>
@@ -1340,13 +1340,14 @@
             </w:pPr>
             <w:sdt>
               <w:sdtPr>
-                <w:dropDownList>
-                  <w:listItem w:displayText="Choose an item." w:value="Choose an item."/>
-                  <w:listItem w:displayText="Supports" w:value="Supports"/>
-                  <w:listItem w:displayText="Partially Supports" w:value="Partially Supports"/>
-                  <w:listItem w:displayText="Does Not Support" w:value="Does Not Support"/>
-                  <w:listItem w:displayText="Not Applicable" w:value="Not Applicable"/>
-                  <w:listItem w:displayText="Not Evaluated" w:value="Not Evaluated"/>
+                <w:alias w:val=""/>
+                <w:dropDownList w:lastValue="0">
+                  <w:listItem w:value="Choose an item." w:displayText="Choose an item."/>
+                  <w:listItem w:value="Supports" w:displayText="Supports"/>
+                  <w:listItem w:value="Partially Supports" w:displayText="Partially Supports"/>
+                  <w:listItem w:value="Does Not Support" w:displayText="Does Not Support"/>
+                  <w:listItem w:value="Not Applicable" w:displayText="Not Applicable"/>
+                  <w:listItem w:value="Not Evaluated" w:displayText="Not Evaluated"/>
                 </w:dropDownList>
               </w:sdtPr>
               <w:sdtContent>
@@ -1354,7 +1355,6 @@
                   <w:rPr/>
                 </w:r>
                 <w:r>
-                  <w:rPr/>
                   <w:t>Choose an item.</w:t>
                 </w:r>
               </w:sdtContent>
@@ -1470,7 +1470,7 @@
           <w:bottom w:w="0" w:type="dxa"/>
           <w:right w:w="108" w:type="dxa"/>
         </w:tblCellMar>
-        <w:tblLook w:firstRow="1" w:noVBand="1" w:lastRow="0" w:firstColumn="1" w:lastColumn="0" w:noHBand="0" w:val="04a0"/>
+        <w:tblLook w:val="04a0" w:noHBand="0" w:noVBand="1" w:firstColumn="1" w:lastRow="0" w:lastColumn="0" w:firstRow="1"/>
       </w:tblPr>
       <w:tblGrid>
         <w:gridCol w:w="1127"/>
@@ -1805,13 +1805,14 @@
             </w:pPr>
             <w:sdt>
               <w:sdtPr>
-                <w:dropDownList>
-                  <w:listItem w:displayText="Choose an item." w:value="Choose an item."/>
-                  <w:listItem w:displayText="Supports" w:value="Supports"/>
-                  <w:listItem w:displayText="Partially Supports" w:value="Partially Supports"/>
-                  <w:listItem w:displayText="Does Not Support" w:value="Does Not Support"/>
-                  <w:listItem w:displayText="Not Applicable" w:value="Not Applicable"/>
-                  <w:listItem w:displayText="Not Evaluated" w:value="Not Evaluated"/>
+                <w:alias w:val=""/>
+                <w:dropDownList w:lastValue="0">
+                  <w:listItem w:value="Choose an item." w:displayText="Choose an item."/>
+                  <w:listItem w:value="Supports" w:displayText="Supports"/>
+                  <w:listItem w:value="Partially Supports" w:displayText="Partially Supports"/>
+                  <w:listItem w:value="Does Not Support" w:displayText="Does Not Support"/>
+                  <w:listItem w:value="Not Applicable" w:displayText="Not Applicable"/>
+                  <w:listItem w:value="Not Evaluated" w:displayText="Not Evaluated"/>
                 </w:dropDownList>
               </w:sdtPr>
               <w:sdtContent>
@@ -1819,7 +1820,6 @@
                   <w:rPr/>
                 </w:r>
                 <w:r>
-                  <w:rPr/>
                   <w:t>Choose an item.</w:t>
                 </w:r>
               </w:sdtContent>
@@ -1983,13 +1983,14 @@
             </w:pPr>
             <w:sdt>
               <w:sdtPr>
-                <w:dropDownList>
-                  <w:listItem w:displayText="Choose an item." w:value="Choose an item."/>
-                  <w:listItem w:displayText="Supports" w:value="Supports"/>
-                  <w:listItem w:displayText="Partially Supports" w:value="Partially Supports"/>
-                  <w:listItem w:displayText="Does Not Support" w:value="Does Not Support"/>
-                  <w:listItem w:displayText="Not Applicable" w:value="Not Applicable"/>
-                  <w:listItem w:displayText="Not Evaluated" w:value="Not Evaluated"/>
+                <w:alias w:val=""/>
+                <w:dropDownList w:lastValue="0">
+                  <w:listItem w:value="Choose an item." w:displayText="Choose an item."/>
+                  <w:listItem w:value="Supports" w:displayText="Supports"/>
+                  <w:listItem w:value="Partially Supports" w:displayText="Partially Supports"/>
+                  <w:listItem w:value="Does Not Support" w:displayText="Does Not Support"/>
+                  <w:listItem w:value="Not Applicable" w:displayText="Not Applicable"/>
+                  <w:listItem w:value="Not Evaluated" w:displayText="Not Evaluated"/>
                 </w:dropDownList>
               </w:sdtPr>
               <w:sdtContent>
@@ -1997,7 +1998,6 @@
                   <w:rPr/>
                 </w:r>
                 <w:r>
-                  <w:rPr/>
                   <w:t>Choose an item.</w:t>
                 </w:r>
               </w:sdtContent>
@@ -2151,13 +2151,14 @@
             </w:pPr>
             <w:sdt>
               <w:sdtPr>
-                <w:dropDownList>
-                  <w:listItem w:displayText="Choose an item." w:value="Choose an item."/>
-                  <w:listItem w:displayText="Supports" w:value="Supports"/>
-                  <w:listItem w:displayText="Partially Supports" w:value="Partially Supports"/>
-                  <w:listItem w:displayText="Does Not Support" w:value="Does Not Support"/>
-                  <w:listItem w:displayText="Not Applicable" w:value="Not Applicable"/>
-                  <w:listItem w:displayText="Not Evaluated" w:value="Not Evaluated"/>
+                <w:alias w:val=""/>
+                <w:dropDownList w:lastValue="0">
+                  <w:listItem w:value="Choose an item." w:displayText="Choose an item."/>
+                  <w:listItem w:value="Supports" w:displayText="Supports"/>
+                  <w:listItem w:value="Partially Supports" w:displayText="Partially Supports"/>
+                  <w:listItem w:value="Does Not Support" w:displayText="Does Not Support"/>
+                  <w:listItem w:value="Not Applicable" w:displayText="Not Applicable"/>
+                  <w:listItem w:value="Not Evaluated" w:displayText="Not Evaluated"/>
                 </w:dropDownList>
               </w:sdtPr>
               <w:sdtContent>
@@ -2165,7 +2166,6 @@
                   <w:rPr/>
                 </w:r>
                 <w:r>
-                  <w:rPr/>
                   <w:t>Choose an item.</w:t>
                 </w:r>
               </w:sdtContent>
@@ -2329,13 +2329,14 @@
             </w:pPr>
             <w:sdt>
               <w:sdtPr>
-                <w:dropDownList>
-                  <w:listItem w:displayText="Choose an item." w:value="Choose an item."/>
-                  <w:listItem w:displayText="Supports" w:value="Supports"/>
-                  <w:listItem w:displayText="Partially Supports" w:value="Partially Supports"/>
-                  <w:listItem w:displayText="Does Not Support" w:value="Does Not Support"/>
-                  <w:listItem w:displayText="Not Applicable" w:value="Not Applicable"/>
-                  <w:listItem w:displayText="Not Evaluated" w:value="Not Evaluated"/>
+                <w:alias w:val=""/>
+                <w:dropDownList w:lastValue="0">
+                  <w:listItem w:value="Choose an item." w:displayText="Choose an item."/>
+                  <w:listItem w:value="Supports" w:displayText="Supports"/>
+                  <w:listItem w:value="Partially Supports" w:displayText="Partially Supports"/>
+                  <w:listItem w:value="Does Not Support" w:displayText="Does Not Support"/>
+                  <w:listItem w:value="Not Applicable" w:displayText="Not Applicable"/>
+                  <w:listItem w:value="Not Evaluated" w:displayText="Not Evaluated"/>
                 </w:dropDownList>
               </w:sdtPr>
               <w:sdtContent>
@@ -2343,7 +2344,6 @@
                   <w:rPr/>
                 </w:r>
                 <w:r>
-                  <w:rPr/>
                   <w:t>Choose an item.</w:t>
                 </w:r>
               </w:sdtContent>
@@ -2497,13 +2497,14 @@
             </w:pPr>
             <w:sdt>
               <w:sdtPr>
-                <w:dropDownList>
-                  <w:listItem w:displayText="Choose an item." w:value="Choose an item."/>
-                  <w:listItem w:displayText="Supports" w:value="Supports"/>
-                  <w:listItem w:displayText="Partially Supports" w:value="Partially Supports"/>
-                  <w:listItem w:displayText="Does Not Support" w:value="Does Not Support"/>
-                  <w:listItem w:displayText="Not Applicable" w:value="Not Applicable"/>
-                  <w:listItem w:displayText="Not Evaluated" w:value="Not Evaluated"/>
+                <w:alias w:val=""/>
+                <w:dropDownList w:lastValue="0">
+                  <w:listItem w:value="Choose an item." w:displayText="Choose an item."/>
+                  <w:listItem w:value="Supports" w:displayText="Supports"/>
+                  <w:listItem w:value="Partially Supports" w:displayText="Partially Supports"/>
+                  <w:listItem w:value="Does Not Support" w:displayText="Does Not Support"/>
+                  <w:listItem w:value="Not Applicable" w:displayText="Not Applicable"/>
+                  <w:listItem w:value="Not Evaluated" w:displayText="Not Evaluated"/>
                 </w:dropDownList>
               </w:sdtPr>
               <w:sdtContent>
@@ -2511,7 +2512,6 @@
                   <w:rPr/>
                 </w:r>
                 <w:r>
-                  <w:rPr/>
                   <w:t>Choose an item.</w:t>
                 </w:r>
               </w:sdtContent>
@@ -2627,7 +2627,7 @@
           <w:bottom w:w="0" w:type="dxa"/>
           <w:right w:w="108" w:type="dxa"/>
         </w:tblCellMar>
-        <w:tblLook w:firstRow="1" w:noVBand="1" w:lastRow="0" w:firstColumn="1" w:lastColumn="0" w:noHBand="0" w:val="04a0"/>
+        <w:tblLook w:val="04a0" w:noHBand="0" w:noVBand="1" w:firstColumn="1" w:lastRow="0" w:lastColumn="0" w:firstRow="1"/>
       </w:tblPr>
       <w:tblGrid>
         <w:gridCol w:w="1127"/>
@@ -2889,13 +2889,14 @@
             </w:pPr>
             <w:sdt>
               <w:sdtPr>
-                <w:dropDownList>
-                  <w:listItem w:displayText="Choose an item." w:value="Choose an item."/>
-                  <w:listItem w:displayText="Supports" w:value="Supports"/>
-                  <w:listItem w:displayText="Partially Supports" w:value="Partially Supports"/>
-                  <w:listItem w:displayText="Does Not Support" w:value="Does Not Support"/>
-                  <w:listItem w:displayText="Not Applicable" w:value="Not Applicable"/>
-                  <w:listItem w:displayText="Not Evaluated" w:value="Not Evaluated"/>
+                <w:alias w:val=""/>
+                <w:dropDownList w:lastValue="0">
+                  <w:listItem w:value="Choose an item." w:displayText="Choose an item."/>
+                  <w:listItem w:value="Supports" w:displayText="Supports"/>
+                  <w:listItem w:value="Partially Supports" w:displayText="Partially Supports"/>
+                  <w:listItem w:value="Does Not Support" w:displayText="Does Not Support"/>
+                  <w:listItem w:value="Not Applicable" w:displayText="Not Applicable"/>
+                  <w:listItem w:value="Not Evaluated" w:displayText="Not Evaluated"/>
                 </w:dropDownList>
               </w:sdtPr>
               <w:sdtContent>
@@ -2903,7 +2904,6 @@
                   <w:rPr/>
                 </w:r>
                 <w:r>
-                  <w:rPr/>
                   <w:t>Choose an item.</w:t>
                 </w:r>
               </w:sdtContent>
@@ -3067,13 +3067,14 @@
             </w:pPr>
             <w:sdt>
               <w:sdtPr>
-                <w:dropDownList>
-                  <w:listItem w:displayText="Choose an item." w:value="Choose an item."/>
-                  <w:listItem w:displayText="Supports" w:value="Supports"/>
-                  <w:listItem w:displayText="Partially Supports" w:value="Partially Supports"/>
-                  <w:listItem w:displayText="Does Not Support" w:value="Does Not Support"/>
-                  <w:listItem w:displayText="Not Applicable" w:value="Not Applicable"/>
-                  <w:listItem w:displayText="Not Evaluated" w:value="Not Evaluated"/>
+                <w:alias w:val=""/>
+                <w:dropDownList w:lastValue="0">
+                  <w:listItem w:value="Choose an item." w:displayText="Choose an item."/>
+                  <w:listItem w:value="Supports" w:displayText="Supports"/>
+                  <w:listItem w:value="Partially Supports" w:displayText="Partially Supports"/>
+                  <w:listItem w:value="Does Not Support" w:displayText="Does Not Support"/>
+                  <w:listItem w:value="Not Applicable" w:displayText="Not Applicable"/>
+                  <w:listItem w:value="Not Evaluated" w:displayText="Not Evaluated"/>
                 </w:dropDownList>
               </w:sdtPr>
               <w:sdtContent>
@@ -3081,7 +3082,6 @@
                   <w:rPr/>
                 </w:r>
                 <w:r>
-                  <w:rPr/>
                   <w:t>Choose an item.</w:t>
                 </w:r>
               </w:sdtContent>
@@ -3235,13 +3235,14 @@
             </w:pPr>
             <w:sdt>
               <w:sdtPr>
-                <w:dropDownList>
-                  <w:listItem w:displayText="Choose an item." w:value="Choose an item."/>
-                  <w:listItem w:displayText="Supports" w:value="Supports"/>
-                  <w:listItem w:displayText="Partially Supports" w:value="Partially Supports"/>
-                  <w:listItem w:displayText="Does Not Support" w:value="Does Not Support"/>
-                  <w:listItem w:displayText="Not Applicable" w:value="Not Applicable"/>
-                  <w:listItem w:displayText="Not Evaluated" w:value="Not Evaluated"/>
+                <w:alias w:val=""/>
+                <w:dropDownList w:lastValue="0">
+                  <w:listItem w:value="Choose an item." w:displayText="Choose an item."/>
+                  <w:listItem w:value="Supports" w:displayText="Supports"/>
+                  <w:listItem w:value="Partially Supports" w:displayText="Partially Supports"/>
+                  <w:listItem w:value="Does Not Support" w:displayText="Does Not Support"/>
+                  <w:listItem w:value="Not Applicable" w:displayText="Not Applicable"/>
+                  <w:listItem w:value="Not Evaluated" w:displayText="Not Evaluated"/>
                 </w:dropDownList>
               </w:sdtPr>
               <w:sdtContent>
@@ -3249,7 +3250,6 @@
                   <w:rPr/>
                 </w:r>
                 <w:r>
-                  <w:rPr/>
                   <w:t>Choose an item.</w:t>
                 </w:r>
               </w:sdtContent>
@@ -3413,13 +3413,14 @@
             </w:pPr>
             <w:sdt>
               <w:sdtPr>
-                <w:dropDownList>
-                  <w:listItem w:displayText="Choose an item." w:value="Choose an item."/>
-                  <w:listItem w:displayText="Supports" w:value="Supports"/>
-                  <w:listItem w:displayText="Partially Supports" w:value="Partially Supports"/>
-                  <w:listItem w:displayText="Does Not Support" w:value="Does Not Support"/>
-                  <w:listItem w:displayText="Not Applicable" w:value="Not Applicable"/>
-                  <w:listItem w:displayText="Not Evaluated" w:value="Not Evaluated"/>
+                <w:alias w:val=""/>
+                <w:dropDownList w:lastValue="0">
+                  <w:listItem w:value="Choose an item." w:displayText="Choose an item."/>
+                  <w:listItem w:value="Supports" w:displayText="Supports"/>
+                  <w:listItem w:value="Partially Supports" w:displayText="Partially Supports"/>
+                  <w:listItem w:value="Does Not Support" w:displayText="Does Not Support"/>
+                  <w:listItem w:value="Not Applicable" w:displayText="Not Applicable"/>
+                  <w:listItem w:value="Not Evaluated" w:displayText="Not Evaluated"/>
                 </w:dropDownList>
               </w:sdtPr>
               <w:sdtContent>
@@ -3427,7 +3428,6 @@
                   <w:rPr/>
                 </w:r>
                 <w:r>
-                  <w:rPr/>
                   <w:t>Choose an item.</w:t>
                 </w:r>
               </w:sdtContent>
@@ -3657,13 +3657,14 @@
             </w:pPr>
             <w:sdt>
               <w:sdtPr>
-                <w:dropDownList>
-                  <w:listItem w:displayText="Choose an item." w:value="Choose an item."/>
-                  <w:listItem w:displayText="Supports" w:value="Supports"/>
-                  <w:listItem w:displayText="Partially Supports" w:value="Partially Supports"/>
-                  <w:listItem w:displayText="Does Not Support" w:value="Does Not Support"/>
-                  <w:listItem w:displayText="Not Applicable" w:value="Not Applicable"/>
-                  <w:listItem w:displayText="Not Evaluated" w:value="Not Evaluated"/>
+                <w:alias w:val=""/>
+                <w:dropDownList w:lastValue="0">
+                  <w:listItem w:value="Choose an item." w:displayText="Choose an item."/>
+                  <w:listItem w:value="Supports" w:displayText="Supports"/>
+                  <w:listItem w:value="Partially Supports" w:displayText="Partially Supports"/>
+                  <w:listItem w:value="Does Not Support" w:displayText="Does Not Support"/>
+                  <w:listItem w:value="Not Applicable" w:displayText="Not Applicable"/>
+                  <w:listItem w:value="Not Evaluated" w:displayText="Not Evaluated"/>
                 </w:dropDownList>
               </w:sdtPr>
               <w:sdtContent>
@@ -3671,7 +3672,6 @@
                   <w:rPr/>
                 </w:r>
                 <w:r>
-                  <w:rPr/>
                   <w:t>Choose an item.</w:t>
                 </w:r>
               </w:sdtContent>
@@ -3796,7 +3796,7 @@
           <w:bottom w:w="0" w:type="dxa"/>
           <w:right w:w="108" w:type="dxa"/>
         </w:tblCellMar>
-        <w:tblLook w:firstRow="1" w:noVBand="1" w:lastRow="0" w:firstColumn="1" w:lastColumn="0" w:noHBand="0" w:val="04a0"/>
+        <w:tblLook w:val="04a0" w:noHBand="0" w:noVBand="1" w:firstColumn="1" w:lastRow="0" w:lastColumn="0" w:firstRow="1"/>
       </w:tblPr>
       <w:tblGrid>
         <w:gridCol w:w="1127"/>
@@ -4058,13 +4058,14 @@
             </w:pPr>
             <w:sdt>
               <w:sdtPr>
-                <w:dropDownList>
-                  <w:listItem w:displayText="Choose an item." w:value="Choose an item."/>
-                  <w:listItem w:displayText="Supports" w:value="Supports"/>
-                  <w:listItem w:displayText="Partially Supports" w:value="Partially Supports"/>
-                  <w:listItem w:displayText="Does Not Support" w:value="Does Not Support"/>
-                  <w:listItem w:displayText="Not Applicable" w:value="Not Applicable"/>
-                  <w:listItem w:displayText="Not Evaluated" w:value="Not Evaluated"/>
+                <w:alias w:val=""/>
+                <w:dropDownList w:lastValue="0">
+                  <w:listItem w:value="Choose an item." w:displayText="Choose an item."/>
+                  <w:listItem w:value="Supports" w:displayText="Supports"/>
+                  <w:listItem w:value="Partially Supports" w:displayText="Partially Supports"/>
+                  <w:listItem w:value="Does Not Support" w:displayText="Does Not Support"/>
+                  <w:listItem w:value="Not Applicable" w:displayText="Not Applicable"/>
+                  <w:listItem w:value="Not Evaluated" w:displayText="Not Evaluated"/>
                 </w:dropDownList>
               </w:sdtPr>
               <w:sdtContent>
@@ -4072,7 +4073,6 @@
                   <w:rPr/>
                 </w:r>
                 <w:r>
-                  <w:rPr/>
                   <w:t>Choose an item.</w:t>
                 </w:r>
               </w:sdtContent>
@@ -4236,13 +4236,14 @@
             </w:pPr>
             <w:sdt>
               <w:sdtPr>
-                <w:dropDownList>
-                  <w:listItem w:displayText="Choose an item." w:value="Choose an item."/>
-                  <w:listItem w:displayText="Supports" w:value="Supports"/>
-                  <w:listItem w:displayText="Partially Supports" w:value="Partially Supports"/>
-                  <w:listItem w:displayText="Does Not Support" w:value="Does Not Support"/>
-                  <w:listItem w:displayText="Not Applicable" w:value="Not Applicable"/>
-                  <w:listItem w:displayText="Not Evaluated" w:value="Not Evaluated"/>
+                <w:alias w:val=""/>
+                <w:dropDownList w:lastValue="0">
+                  <w:listItem w:value="Choose an item." w:displayText="Choose an item."/>
+                  <w:listItem w:value="Supports" w:displayText="Supports"/>
+                  <w:listItem w:value="Partially Supports" w:displayText="Partially Supports"/>
+                  <w:listItem w:value="Does Not Support" w:displayText="Does Not Support"/>
+                  <w:listItem w:value="Not Applicable" w:displayText="Not Applicable"/>
+                  <w:listItem w:value="Not Evaluated" w:displayText="Not Evaluated"/>
                 </w:dropDownList>
               </w:sdtPr>
               <w:sdtContent>
@@ -4250,7 +4251,6 @@
                   <w:rPr/>
                 </w:r>
                 <w:r>
-                  <w:rPr/>
                   <w:t>Choose an item.</w:t>
                 </w:r>
               </w:sdtContent>
@@ -4503,13 +4503,14 @@
             </w:pPr>
             <w:sdt>
               <w:sdtPr>
-                <w:dropDownList>
-                  <w:listItem w:displayText="Choose an item." w:value="Choose an item."/>
-                  <w:listItem w:displayText="Supports" w:value="Supports"/>
-                  <w:listItem w:displayText="Partially Supports" w:value="Partially Supports"/>
-                  <w:listItem w:displayText="Does Not Support" w:value="Does Not Support"/>
-                  <w:listItem w:displayText="Not Applicable" w:value="Not Applicable"/>
-                  <w:listItem w:displayText="Not Evaluated" w:value="Not Evaluated"/>
+                <w:alias w:val=""/>
+                <w:dropDownList w:lastValue="0">
+                  <w:listItem w:value="Choose an item." w:displayText="Choose an item."/>
+                  <w:listItem w:value="Supports" w:displayText="Supports"/>
+                  <w:listItem w:value="Partially Supports" w:displayText="Partially Supports"/>
+                  <w:listItem w:value="Does Not Support" w:displayText="Does Not Support"/>
+                  <w:listItem w:value="Not Applicable" w:displayText="Not Applicable"/>
+                  <w:listItem w:value="Not Evaluated" w:displayText="Not Evaluated"/>
                 </w:dropDownList>
               </w:sdtPr>
               <w:sdtContent>
@@ -4517,7 +4518,6 @@
                   <w:rPr/>
                 </w:r>
                 <w:r>
-                  <w:rPr/>
                   <w:t>Choose an item.</w:t>
                 </w:r>
               </w:sdtContent>
@@ -4681,13 +4681,14 @@
             </w:pPr>
             <w:sdt>
               <w:sdtPr>
-                <w:dropDownList>
-                  <w:listItem w:displayText="Choose an item." w:value="Choose an item."/>
-                  <w:listItem w:displayText="Supports" w:value="Supports"/>
-                  <w:listItem w:displayText="Partially Supports" w:value="Partially Supports"/>
-                  <w:listItem w:displayText="Does Not Support" w:value="Does Not Support"/>
-                  <w:listItem w:displayText="Not Applicable" w:value="Not Applicable"/>
-                  <w:listItem w:displayText="Not Evaluated" w:value="Not Evaluated"/>
+                <w:alias w:val=""/>
+                <w:dropDownList w:lastValue="0">
+                  <w:listItem w:value="Choose an item." w:displayText="Choose an item."/>
+                  <w:listItem w:value="Supports" w:displayText="Supports"/>
+                  <w:listItem w:value="Partially Supports" w:displayText="Partially Supports"/>
+                  <w:listItem w:value="Does Not Support" w:displayText="Does Not Support"/>
+                  <w:listItem w:value="Not Applicable" w:displayText="Not Applicable"/>
+                  <w:listItem w:value="Not Evaluated" w:displayText="Not Evaluated"/>
                 </w:dropDownList>
               </w:sdtPr>
               <w:sdtContent>
@@ -4695,7 +4696,6 @@
                   <w:rPr/>
                 </w:r>
                 <w:r>
-                  <w:rPr/>
                   <w:t>Choose an item.</w:t>
                 </w:r>
               </w:sdtContent>
@@ -4922,13 +4922,14 @@
             </w:pPr>
             <w:sdt>
               <w:sdtPr>
-                <w:dropDownList>
-                  <w:listItem w:displayText="Choose an item." w:value="Choose an item."/>
-                  <w:listItem w:displayText="Supports" w:value="Supports"/>
-                  <w:listItem w:displayText="Partially Supports" w:value="Partially Supports"/>
-                  <w:listItem w:displayText="Does Not Support" w:value="Does Not Support"/>
-                  <w:listItem w:displayText="Not Applicable" w:value="Not Applicable"/>
-                  <w:listItem w:displayText="Not Evaluated" w:value="Not Evaluated"/>
+                <w:alias w:val=""/>
+                <w:dropDownList w:lastValue="0">
+                  <w:listItem w:value="Choose an item." w:displayText="Choose an item."/>
+                  <w:listItem w:value="Supports" w:displayText="Supports"/>
+                  <w:listItem w:value="Partially Supports" w:displayText="Partially Supports"/>
+                  <w:listItem w:value="Does Not Support" w:displayText="Does Not Support"/>
+                  <w:listItem w:value="Not Applicable" w:displayText="Not Applicable"/>
+                  <w:listItem w:value="Not Evaluated" w:displayText="Not Evaluated"/>
                 </w:dropDownList>
               </w:sdtPr>
               <w:sdtContent>
@@ -4936,7 +4937,6 @@
                   <w:rPr/>
                 </w:r>
                 <w:r>
-                  <w:rPr/>
                   <w:t>Choose an item.</w:t>
                 </w:r>
               </w:sdtContent>
@@ -5203,13 +5203,14 @@
             </w:pPr>
             <w:sdt>
               <w:sdtPr>
-                <w:dropDownList>
-                  <w:listItem w:displayText="Choose an item." w:value="Choose an item."/>
-                  <w:listItem w:displayText="Supports" w:value="Supports"/>
-                  <w:listItem w:displayText="Partially Supports" w:value="Partially Supports"/>
-                  <w:listItem w:displayText="Does Not Support" w:value="Does Not Support"/>
-                  <w:listItem w:displayText="Not Applicable" w:value="Not Applicable"/>
-                  <w:listItem w:displayText="Not Evaluated" w:value="Not Evaluated"/>
+                <w:alias w:val=""/>
+                <w:dropDownList w:lastValue="0">
+                  <w:listItem w:value="Choose an item." w:displayText="Choose an item."/>
+                  <w:listItem w:value="Supports" w:displayText="Supports"/>
+                  <w:listItem w:value="Partially Supports" w:displayText="Partially Supports"/>
+                  <w:listItem w:value="Does Not Support" w:displayText="Does Not Support"/>
+                  <w:listItem w:value="Not Applicable" w:displayText="Not Applicable"/>
+                  <w:listItem w:value="Not Evaluated" w:displayText="Not Evaluated"/>
                 </w:dropDownList>
               </w:sdtPr>
               <w:sdtContent>
@@ -5217,7 +5218,6 @@
                   <w:rPr/>
                 </w:r>
                 <w:r>
-                  <w:rPr/>
                   <w:t>Choose an item.</w:t>
                 </w:r>
               </w:sdtContent>
@@ -5452,13 +5452,14 @@
             </w:pPr>
             <w:sdt>
               <w:sdtPr>
-                <w:dropDownList>
-                  <w:listItem w:displayText="Choose an item." w:value="Choose an item."/>
-                  <w:listItem w:displayText="Supports" w:value="Supports"/>
-                  <w:listItem w:displayText="Partially Supports" w:value="Partially Supports"/>
-                  <w:listItem w:displayText="Does Not Support" w:value="Does Not Support"/>
-                  <w:listItem w:displayText="Not Applicable" w:value="Not Applicable"/>
-                  <w:listItem w:displayText="Not Evaluated" w:value="Not Evaluated"/>
+                <w:alias w:val=""/>
+                <w:dropDownList w:lastValue="0">
+                  <w:listItem w:value="Choose an item." w:displayText="Choose an item."/>
+                  <w:listItem w:value="Supports" w:displayText="Supports"/>
+                  <w:listItem w:value="Partially Supports" w:displayText="Partially Supports"/>
+                  <w:listItem w:value="Does Not Support" w:displayText="Does Not Support"/>
+                  <w:listItem w:value="Not Applicable" w:displayText="Not Applicable"/>
+                  <w:listItem w:value="Not Evaluated" w:displayText="Not Evaluated"/>
                 </w:dropDownList>
               </w:sdtPr>
               <w:sdtContent>
@@ -5466,7 +5467,6 @@
                   <w:rPr/>
                 </w:r>
                 <w:r>
-                  <w:rPr/>
                   <w:t>Choose an item.</w:t>
                 </w:r>
               </w:sdtContent>
@@ -5760,13 +5760,14 @@
             </w:pPr>
             <w:sdt>
               <w:sdtPr>
-                <w:dropDownList>
-                  <w:listItem w:displayText="Choose an item." w:value="Choose an item."/>
-                  <w:listItem w:displayText="Supports" w:value="Supports"/>
-                  <w:listItem w:displayText="Partially Supports" w:value="Partially Supports"/>
-                  <w:listItem w:displayText="Does Not Support" w:value="Does Not Support"/>
-                  <w:listItem w:displayText="Not Applicable" w:value="Not Applicable"/>
-                  <w:listItem w:displayText="Not Evaluated" w:value="Not Evaluated"/>
+                <w:alias w:val=""/>
+                <w:dropDownList w:lastValue="0">
+                  <w:listItem w:value="Choose an item." w:displayText="Choose an item."/>
+                  <w:listItem w:value="Supports" w:displayText="Supports"/>
+                  <w:listItem w:value="Partially Supports" w:displayText="Partially Supports"/>
+                  <w:listItem w:value="Does Not Support" w:displayText="Does Not Support"/>
+                  <w:listItem w:value="Not Applicable" w:displayText="Not Applicable"/>
+                  <w:listItem w:value="Not Evaluated" w:displayText="Not Evaluated"/>
                 </w:dropDownList>
               </w:sdtPr>
               <w:sdtContent>
@@ -5774,7 +5775,6 @@
                   <w:rPr/>
                 </w:r>
                 <w:r>
-                  <w:rPr/>
                   <w:t>Choose an item.</w:t>
                 </w:r>
               </w:sdtContent>
@@ -6027,13 +6027,14 @@
             </w:pPr>
             <w:sdt>
               <w:sdtPr>
-                <w:dropDownList>
-                  <w:listItem w:displayText="Choose an item." w:value="Choose an item."/>
-                  <w:listItem w:displayText="Supports" w:value="Supports"/>
-                  <w:listItem w:displayText="Partially Supports" w:value="Partially Supports"/>
-                  <w:listItem w:displayText="Does Not Support" w:value="Does Not Support"/>
-                  <w:listItem w:displayText="Not Applicable" w:value="Not Applicable"/>
-                  <w:listItem w:displayText="Not Evaluated" w:value="Not Evaluated"/>
+                <w:alias w:val=""/>
+                <w:dropDownList w:lastValue="0">
+                  <w:listItem w:value="Choose an item." w:displayText="Choose an item."/>
+                  <w:listItem w:value="Supports" w:displayText="Supports"/>
+                  <w:listItem w:value="Partially Supports" w:displayText="Partially Supports"/>
+                  <w:listItem w:value="Does Not Support" w:displayText="Does Not Support"/>
+                  <w:listItem w:value="Not Applicable" w:displayText="Not Applicable"/>
+                  <w:listItem w:value="Not Evaluated" w:displayText="Not Evaluated"/>
                 </w:dropDownList>
               </w:sdtPr>
               <w:sdtContent>
@@ -6041,7 +6042,6 @@
                   <w:rPr/>
                 </w:r>
                 <w:r>
-                  <w:rPr/>
                   <w:t>Choose an item.</w:t>
                 </w:r>
               </w:sdtContent>
@@ -6085,7 +6085,7 @@
       <w:r>
         <w:br w:type="page"/>
       </w:r>
-      <w:bookmarkStart w:id="15" w:name="_Principle_2%253A_Operable"/>
+      <w:bookmarkStart w:id="15" w:name="_Principle_2%25253A_Operable"/>
       <w:bookmarkEnd w:id="15"/>
       <w:r>
         <w:rPr>
@@ -6150,7 +6150,7 @@
           <w:bottom w:w="0" w:type="dxa"/>
           <w:right w:w="108" w:type="dxa"/>
         </w:tblCellMar>
-        <w:tblLook w:firstRow="1" w:noVBand="1" w:lastRow="0" w:firstColumn="1" w:lastColumn="0" w:noHBand="0" w:val="04a0"/>
+        <w:tblLook w:val="04a0" w:noHBand="0" w:noVBand="1" w:firstColumn="1" w:lastRow="0" w:lastColumn="0" w:firstRow="1"/>
       </w:tblPr>
       <w:tblGrid>
         <w:gridCol w:w="1127"/>
@@ -6412,13 +6412,14 @@
             </w:pPr>
             <w:sdt>
               <w:sdtPr>
-                <w:dropDownList>
-                  <w:listItem w:displayText="Choose an item." w:value="Choose an item."/>
-                  <w:listItem w:displayText="Supports" w:value="Supports"/>
-                  <w:listItem w:displayText="Partially Supports" w:value="Partially Supports"/>
-                  <w:listItem w:displayText="Does Not Support" w:value="Does Not Support"/>
-                  <w:listItem w:displayText="Not Applicable" w:value="Not Applicable"/>
-                  <w:listItem w:displayText="Not Evaluated" w:value="Not Evaluated"/>
+                <w:alias w:val=""/>
+                <w:dropDownList w:lastValue="0">
+                  <w:listItem w:value="Choose an item." w:displayText="Choose an item."/>
+                  <w:listItem w:value="Supports" w:displayText="Supports"/>
+                  <w:listItem w:value="Partially Supports" w:displayText="Partially Supports"/>
+                  <w:listItem w:value="Does Not Support" w:displayText="Does Not Support"/>
+                  <w:listItem w:value="Not Applicable" w:displayText="Not Applicable"/>
+                  <w:listItem w:value="Not Evaluated" w:displayText="Not Evaluated"/>
                 </w:dropDownList>
               </w:sdtPr>
               <w:sdtContent>
@@ -6426,7 +6427,6 @@
                   <w:rPr/>
                 </w:r>
                 <w:r>
-                  <w:rPr/>
                   <w:t>Choose an item.</w:t>
                 </w:r>
               </w:sdtContent>
@@ -6591,13 +6591,14 @@
             </w:pPr>
             <w:sdt>
               <w:sdtPr>
-                <w:dropDownList>
-                  <w:listItem w:displayText="Choose an item." w:value="Choose an item."/>
-                  <w:listItem w:displayText="Supports" w:value="Supports"/>
-                  <w:listItem w:displayText="Partially Supports" w:value="Partially Supports"/>
-                  <w:listItem w:displayText="Does Not Support" w:value="Does Not Support"/>
-                  <w:listItem w:displayText="Not Applicable" w:value="Not Applicable"/>
-                  <w:listItem w:displayText="Not Evaluated" w:value="Not Evaluated"/>
+                <w:alias w:val=""/>
+                <w:dropDownList w:lastValue="0">
+                  <w:listItem w:value="Choose an item." w:displayText="Choose an item."/>
+                  <w:listItem w:value="Supports" w:displayText="Supports"/>
+                  <w:listItem w:value="Partially Supports" w:displayText="Partially Supports"/>
+                  <w:listItem w:value="Does Not Support" w:displayText="Does Not Support"/>
+                  <w:listItem w:value="Not Applicable" w:displayText="Not Applicable"/>
+                  <w:listItem w:value="Not Evaluated" w:displayText="Not Evaluated"/>
                 </w:dropDownList>
               </w:sdtPr>
               <w:sdtContent>
@@ -6605,7 +6606,6 @@
                   <w:rPr/>
                 </w:r>
                 <w:r>
-                  <w:rPr/>
                   <w:t>Choose an item.</w:t>
                 </w:r>
               </w:sdtContent>
@@ -6858,13 +6858,14 @@
             </w:pPr>
             <w:sdt>
               <w:sdtPr>
-                <w:dropDownList>
-                  <w:listItem w:displayText="Choose an item." w:value="Choose an item."/>
-                  <w:listItem w:displayText="Supports" w:value="Supports"/>
-                  <w:listItem w:displayText="Partially Supports" w:value="Partially Supports"/>
-                  <w:listItem w:displayText="Does Not Support" w:value="Does Not Support"/>
-                  <w:listItem w:displayText="Not Applicable" w:value="Not Applicable"/>
-                  <w:listItem w:displayText="Not Evaluated" w:value="Not Evaluated"/>
+                <w:alias w:val=""/>
+                <w:dropDownList w:lastValue="0">
+                  <w:listItem w:value="Choose an item." w:displayText="Choose an item."/>
+                  <w:listItem w:value="Supports" w:displayText="Supports"/>
+                  <w:listItem w:value="Partially Supports" w:displayText="Partially Supports"/>
+                  <w:listItem w:value="Does Not Support" w:displayText="Does Not Support"/>
+                  <w:listItem w:value="Not Applicable" w:displayText="Not Applicable"/>
+                  <w:listItem w:value="Not Evaluated" w:displayText="Not Evaluated"/>
                 </w:dropDownList>
               </w:sdtPr>
               <w:sdtContent>
@@ -6872,7 +6873,6 @@
                   <w:rPr/>
                 </w:r>
                 <w:r>
-                  <w:rPr/>
                   <w:t>Choose an item.</w:t>
                 </w:r>
               </w:sdtContent>
@@ -6988,7 +6988,7 @@
           <w:bottom w:w="0" w:type="dxa"/>
           <w:right w:w="108" w:type="dxa"/>
         </w:tblCellMar>
-        <w:tblLook w:firstRow="1" w:noVBand="1" w:lastRow="0" w:firstColumn="1" w:lastColumn="0" w:noHBand="0" w:val="04a0"/>
+        <w:tblLook w:val="04a0" w:noHBand="0" w:noVBand="1" w:firstColumn="1" w:lastRow="0" w:lastColumn="0" w:firstRow="1"/>
       </w:tblPr>
       <w:tblGrid>
         <w:gridCol w:w="1127"/>
@@ -7427,13 +7427,14 @@
             </w:pPr>
             <w:sdt>
               <w:sdtPr>
-                <w:dropDownList>
-                  <w:listItem w:displayText="Choose an item." w:value="Choose an item."/>
-                  <w:listItem w:displayText="Supports" w:value="Supports"/>
-                  <w:listItem w:displayText="Partially Supports" w:value="Partially Supports"/>
-                  <w:listItem w:displayText="Does Not Support" w:value="Does Not Support"/>
-                  <w:listItem w:displayText="Not Applicable" w:value="Not Applicable"/>
-                  <w:listItem w:displayText="Not Evaluated" w:value="Not Evaluated"/>
+                <w:alias w:val=""/>
+                <w:dropDownList w:lastValue="0">
+                  <w:listItem w:value="Choose an item." w:displayText="Choose an item."/>
+                  <w:listItem w:value="Supports" w:displayText="Supports"/>
+                  <w:listItem w:value="Partially Supports" w:displayText="Partially Supports"/>
+                  <w:listItem w:value="Does Not Support" w:displayText="Does Not Support"/>
+                  <w:listItem w:value="Not Applicable" w:displayText="Not Applicable"/>
+                  <w:listItem w:value="Not Evaluated" w:displayText="Not Evaluated"/>
                 </w:dropDownList>
               </w:sdtPr>
               <w:sdtContent>
@@ -7441,7 +7442,6 @@
                   <w:rPr/>
                 </w:r>
                 <w:r>
-                  <w:rPr/>
                   <w:t>Choose an item.</w:t>
                 </w:r>
               </w:sdtContent>
@@ -7681,13 +7681,14 @@
             </w:pPr>
             <w:sdt>
               <w:sdtPr>
-                <w:dropDownList>
-                  <w:listItem w:displayText="Choose an item." w:value="Choose an item."/>
-                  <w:listItem w:displayText="Supports" w:value="Supports"/>
-                  <w:listItem w:displayText="Partially Supports" w:value="Partially Supports"/>
-                  <w:listItem w:displayText="Does Not Support" w:value="Does Not Support"/>
-                  <w:listItem w:displayText="Not Applicable" w:value="Not Applicable"/>
-                  <w:listItem w:displayText="Not Evaluated" w:value="Not Evaluated"/>
+                <w:alias w:val=""/>
+                <w:dropDownList w:lastValue="0">
+                  <w:listItem w:value="Choose an item." w:displayText="Choose an item."/>
+                  <w:listItem w:value="Supports" w:displayText="Supports"/>
+                  <w:listItem w:value="Partially Supports" w:displayText="Partially Supports"/>
+                  <w:listItem w:value="Does Not Support" w:displayText="Does Not Support"/>
+                  <w:listItem w:value="Not Applicable" w:displayText="Not Applicable"/>
+                  <w:listItem w:value="Not Evaluated" w:displayText="Not Evaluated"/>
                 </w:dropDownList>
               </w:sdtPr>
               <w:sdtContent>
@@ -7695,7 +7696,6 @@
                   <w:rPr/>
                 </w:r>
                 <w:r>
-                  <w:rPr/>
                   <w:t>Choose an item.</w:t>
                 </w:r>
               </w:sdtContent>
@@ -7812,7 +7812,7 @@
           <w:bottom w:w="0" w:type="dxa"/>
           <w:right w:w="108" w:type="dxa"/>
         </w:tblCellMar>
-        <w:tblLook w:firstRow="1" w:noVBand="1" w:lastRow="0" w:firstColumn="1" w:lastColumn="0" w:noHBand="0" w:val="04a0"/>
+        <w:tblLook w:val="04a0" w:noHBand="0" w:noVBand="1" w:firstColumn="1" w:lastRow="0" w:lastColumn="0" w:firstRow="1"/>
       </w:tblPr>
       <w:tblGrid>
         <w:gridCol w:w="1127"/>
@@ -8074,13 +8074,14 @@
             </w:pPr>
             <w:sdt>
               <w:sdtPr>
-                <w:dropDownList>
-                  <w:listItem w:displayText="Choose an item." w:value="Choose an item."/>
-                  <w:listItem w:displayText="Supports" w:value="Supports"/>
-                  <w:listItem w:displayText="Partially Supports" w:value="Partially Supports"/>
-                  <w:listItem w:displayText="Does Not Support" w:value="Does Not Support"/>
-                  <w:listItem w:displayText="Not Applicable" w:value="Not Applicable"/>
-                  <w:listItem w:displayText="Not Evaluated" w:value="Not Evaluated"/>
+                <w:alias w:val=""/>
+                <w:dropDownList w:lastValue="0">
+                  <w:listItem w:value="Choose an item." w:displayText="Choose an item."/>
+                  <w:listItem w:value="Supports" w:displayText="Supports"/>
+                  <w:listItem w:value="Partially Supports" w:displayText="Partially Supports"/>
+                  <w:listItem w:value="Does Not Support" w:displayText="Does Not Support"/>
+                  <w:listItem w:value="Not Applicable" w:displayText="Not Applicable"/>
+                  <w:listItem w:value="Not Evaluated" w:displayText="Not Evaluated"/>
                 </w:dropDownList>
               </w:sdtPr>
               <w:sdtContent>
@@ -8088,7 +8089,6 @@
                   <w:rPr/>
                 </w:r>
                 <w:r>
-                  <w:rPr/>
                   <w:t>Choose an item.</w:t>
                 </w:r>
               </w:sdtContent>
@@ -8204,7 +8204,7 @@
           <w:bottom w:w="0" w:type="dxa"/>
           <w:right w:w="108" w:type="dxa"/>
         </w:tblCellMar>
-        <w:tblLook w:firstRow="1" w:noVBand="1" w:lastRow="0" w:firstColumn="1" w:lastColumn="0" w:noHBand="0" w:val="04a0"/>
+        <w:tblLook w:val="04a0" w:noHBand="0" w:noVBand="1" w:firstColumn="1" w:lastRow="0" w:lastColumn="0" w:firstRow="1"/>
       </w:tblPr>
       <w:tblGrid>
         <w:gridCol w:w="1127"/>
@@ -8466,13 +8466,14 @@
             </w:pPr>
             <w:sdt>
               <w:sdtPr>
-                <w:dropDownList>
-                  <w:listItem w:displayText="Choose an item." w:value="Choose an item."/>
-                  <w:listItem w:displayText="Supports" w:value="Supports"/>
-                  <w:listItem w:displayText="Partially Supports" w:value="Partially Supports"/>
-                  <w:listItem w:displayText="Does Not Support" w:value="Does Not Support"/>
-                  <w:listItem w:displayText="Not Applicable" w:value="Not Applicable"/>
-                  <w:listItem w:displayText="Not Evaluated" w:value="Not Evaluated"/>
+                <w:alias w:val=""/>
+                <w:dropDownList w:lastValue="0">
+                  <w:listItem w:value="Choose an item." w:displayText="Choose an item."/>
+                  <w:listItem w:value="Supports" w:displayText="Supports"/>
+                  <w:listItem w:value="Partially Supports" w:displayText="Partially Supports"/>
+                  <w:listItem w:value="Does Not Support" w:displayText="Does Not Support"/>
+                  <w:listItem w:value="Not Applicable" w:displayText="Not Applicable"/>
+                  <w:listItem w:value="Not Evaluated" w:displayText="Not Evaluated"/>
                 </w:dropDownList>
               </w:sdtPr>
               <w:sdtContent>
@@ -8480,7 +8481,6 @@
                   <w:rPr/>
                 </w:r>
                 <w:r>
-                  <w:rPr/>
                   <w:t>Choose an item.</w:t>
                 </w:r>
               </w:sdtContent>
@@ -8644,13 +8644,14 @@
             </w:pPr>
             <w:sdt>
               <w:sdtPr>
-                <w:dropDownList>
-                  <w:listItem w:displayText="Choose an item." w:value="Choose an item."/>
-                  <w:listItem w:displayText="Supports" w:value="Supports"/>
-                  <w:listItem w:displayText="Partially Supports" w:value="Partially Supports"/>
-                  <w:listItem w:displayText="Does Not Support" w:value="Does Not Support"/>
-                  <w:listItem w:displayText="Not Applicable" w:value="Not Applicable"/>
-                  <w:listItem w:displayText="Not Evaluated" w:value="Not Evaluated"/>
+                <w:alias w:val=""/>
+                <w:dropDownList w:lastValue="0">
+                  <w:listItem w:value="Choose an item." w:displayText="Choose an item."/>
+                  <w:listItem w:value="Supports" w:displayText="Supports"/>
+                  <w:listItem w:value="Partially Supports" w:displayText="Partially Supports"/>
+                  <w:listItem w:value="Does Not Support" w:displayText="Does Not Support"/>
+                  <w:listItem w:value="Not Applicable" w:displayText="Not Applicable"/>
+                  <w:listItem w:value="Not Evaluated" w:displayText="Not Evaluated"/>
                 </w:dropDownList>
               </w:sdtPr>
               <w:sdtContent>
@@ -8658,7 +8659,6 @@
                   <w:rPr/>
                 </w:r>
                 <w:r>
-                  <w:rPr/>
                   <w:t>Choose an item.</w:t>
                 </w:r>
               </w:sdtContent>
@@ -8812,13 +8812,14 @@
             </w:pPr>
             <w:sdt>
               <w:sdtPr>
-                <w:dropDownList>
-                  <w:listItem w:displayText="Choose an item." w:value="Choose an item."/>
-                  <w:listItem w:displayText="Supports" w:value="Supports"/>
-                  <w:listItem w:displayText="Partially Supports" w:value="Partially Supports"/>
-                  <w:listItem w:displayText="Does Not Support" w:value="Does Not Support"/>
-                  <w:listItem w:displayText="Not Applicable" w:value="Not Applicable"/>
-                  <w:listItem w:displayText="Not Evaluated" w:value="Not Evaluated"/>
+                <w:alias w:val=""/>
+                <w:dropDownList w:lastValue="0">
+                  <w:listItem w:value="Choose an item." w:displayText="Choose an item."/>
+                  <w:listItem w:value="Supports" w:displayText="Supports"/>
+                  <w:listItem w:value="Partially Supports" w:displayText="Partially Supports"/>
+                  <w:listItem w:value="Does Not Support" w:displayText="Does Not Support"/>
+                  <w:listItem w:value="Not Applicable" w:displayText="Not Applicable"/>
+                  <w:listItem w:value="Not Evaluated" w:displayText="Not Evaluated"/>
                 </w:dropDownList>
               </w:sdtPr>
               <w:sdtContent>
@@ -8826,7 +8827,6 @@
                   <w:rPr/>
                 </w:r>
                 <w:r>
-                  <w:rPr/>
                   <w:t>Choose an item.</w:t>
                 </w:r>
               </w:sdtContent>
@@ -8990,13 +8990,14 @@
             </w:pPr>
             <w:sdt>
               <w:sdtPr>
-                <w:dropDownList>
-                  <w:listItem w:displayText="Choose an item." w:value="Choose an item."/>
-                  <w:listItem w:displayText="Supports" w:value="Supports"/>
-                  <w:listItem w:displayText="Partially Supports" w:value="Partially Supports"/>
-                  <w:listItem w:displayText="Does Not Support" w:value="Does Not Support"/>
-                  <w:listItem w:displayText="Not Applicable" w:value="Not Applicable"/>
-                  <w:listItem w:displayText="Not Evaluated" w:value="Not Evaluated"/>
+                <w:alias w:val=""/>
+                <w:dropDownList w:lastValue="0">
+                  <w:listItem w:value="Choose an item." w:displayText="Choose an item."/>
+                  <w:listItem w:value="Supports" w:displayText="Supports"/>
+                  <w:listItem w:value="Partially Supports" w:displayText="Partially Supports"/>
+                  <w:listItem w:value="Does Not Support" w:displayText="Does Not Support"/>
+                  <w:listItem w:value="Not Applicable" w:displayText="Not Applicable"/>
+                  <w:listItem w:value="Not Evaluated" w:displayText="Not Evaluated"/>
                 </w:dropDownList>
               </w:sdtPr>
               <w:sdtContent>
@@ -9004,7 +9005,6 @@
                   <w:rPr/>
                 </w:r>
                 <w:r>
-                  <w:rPr/>
                   <w:t>Choose an item.</w:t>
                 </w:r>
               </w:sdtContent>
@@ -9158,13 +9158,14 @@
             </w:pPr>
             <w:sdt>
               <w:sdtPr>
-                <w:dropDownList>
-                  <w:listItem w:displayText="Choose an item." w:value="Choose an item."/>
-                  <w:listItem w:displayText="Supports" w:value="Supports"/>
-                  <w:listItem w:displayText="Partially Supports" w:value="Partially Supports"/>
-                  <w:listItem w:displayText="Does Not Support" w:value="Does Not Support"/>
-                  <w:listItem w:displayText="Not Applicable" w:value="Not Applicable"/>
-                  <w:listItem w:displayText="Not Evaluated" w:value="Not Evaluated"/>
+                <w:alias w:val=""/>
+                <w:dropDownList w:lastValue="0">
+                  <w:listItem w:value="Choose an item." w:displayText="Choose an item."/>
+                  <w:listItem w:value="Supports" w:displayText="Supports"/>
+                  <w:listItem w:value="Partially Supports" w:displayText="Partially Supports"/>
+                  <w:listItem w:value="Does Not Support" w:displayText="Does Not Support"/>
+                  <w:listItem w:value="Not Applicable" w:displayText="Not Applicable"/>
+                  <w:listItem w:value="Not Evaluated" w:displayText="Not Evaluated"/>
                 </w:dropDownList>
               </w:sdtPr>
               <w:sdtContent>
@@ -9172,7 +9173,6 @@
                   <w:rPr/>
                 </w:r>
                 <w:r>
-                  <w:rPr/>
                   <w:t>Choose an item.</w:t>
                 </w:r>
               </w:sdtContent>
@@ -9336,13 +9336,14 @@
             </w:pPr>
             <w:sdt>
               <w:sdtPr>
-                <w:dropDownList>
-                  <w:listItem w:displayText="Choose an item." w:value="Choose an item."/>
-                  <w:listItem w:displayText="Supports" w:value="Supports"/>
-                  <w:listItem w:displayText="Partially Supports" w:value="Partially Supports"/>
-                  <w:listItem w:displayText="Does Not Support" w:value="Does Not Support"/>
-                  <w:listItem w:displayText="Not Applicable" w:value="Not Applicable"/>
-                  <w:listItem w:displayText="Not Evaluated" w:value="Not Evaluated"/>
+                <w:alias w:val=""/>
+                <w:dropDownList w:lastValue="0">
+                  <w:listItem w:value="Choose an item." w:displayText="Choose an item."/>
+                  <w:listItem w:value="Supports" w:displayText="Supports"/>
+                  <w:listItem w:value="Partially Supports" w:displayText="Partially Supports"/>
+                  <w:listItem w:value="Does Not Support" w:displayText="Does Not Support"/>
+                  <w:listItem w:value="Not Applicable" w:displayText="Not Applicable"/>
+                  <w:listItem w:value="Not Evaluated" w:displayText="Not Evaluated"/>
                 </w:dropDownList>
               </w:sdtPr>
               <w:sdtContent>
@@ -9350,7 +9351,6 @@
                   <w:rPr/>
                 </w:r>
                 <w:r>
-                  <w:rPr/>
                   <w:t>Choose an item.</w:t>
                 </w:r>
               </w:sdtContent>
@@ -9504,13 +9504,14 @@
             </w:pPr>
             <w:sdt>
               <w:sdtPr>
-                <w:dropDownList>
-                  <w:listItem w:displayText="Choose an item." w:value="Choose an item."/>
-                  <w:listItem w:displayText="Supports" w:value="Supports"/>
-                  <w:listItem w:displayText="Partially Supports" w:value="Partially Supports"/>
-                  <w:listItem w:displayText="Does Not Support" w:value="Does Not Support"/>
-                  <w:listItem w:displayText="Not Applicable" w:value="Not Applicable"/>
-                  <w:listItem w:displayText="Not Evaluated" w:value="Not Evaluated"/>
+                <w:alias w:val=""/>
+                <w:dropDownList w:lastValue="0">
+                  <w:listItem w:value="Choose an item." w:displayText="Choose an item."/>
+                  <w:listItem w:value="Supports" w:displayText="Supports"/>
+                  <w:listItem w:value="Partially Supports" w:displayText="Partially Supports"/>
+                  <w:listItem w:value="Does Not Support" w:displayText="Does Not Support"/>
+                  <w:listItem w:value="Not Applicable" w:displayText="Not Applicable"/>
+                  <w:listItem w:value="Not Evaluated" w:displayText="Not Evaluated"/>
                 </w:dropDownList>
               </w:sdtPr>
               <w:sdtContent>
@@ -9518,7 +9519,6 @@
                   <w:rPr/>
                 </w:r>
                 <w:r>
-                  <w:rPr/>
                   <w:t>Choose an item.</w:t>
                 </w:r>
               </w:sdtContent>
@@ -9642,7 +9642,7 @@
           <w:bottom w:w="0" w:type="dxa"/>
           <w:right w:w="108" w:type="dxa"/>
         </w:tblCellMar>
-        <w:tblLook w:firstRow="1" w:noVBand="1" w:lastRow="0" w:firstColumn="1" w:lastColumn="0" w:noHBand="0" w:val="04a0"/>
+        <w:tblLook w:val="04a0" w:noHBand="0" w:noVBand="1" w:firstColumn="1" w:lastRow="0" w:lastColumn="0" w:firstRow="1"/>
       </w:tblPr>
       <w:tblGrid>
         <w:gridCol w:w="1127"/>
@@ -9904,13 +9904,14 @@
             </w:pPr>
             <w:sdt>
               <w:sdtPr>
-                <w:dropDownList>
-                  <w:listItem w:displayText="Choose an item." w:value="Choose an item."/>
-                  <w:listItem w:displayText="Supports" w:value="Supports"/>
-                  <w:listItem w:displayText="Partially Supports" w:value="Partially Supports"/>
-                  <w:listItem w:displayText="Does Not Support" w:value="Does Not Support"/>
-                  <w:listItem w:displayText="Not Applicable" w:value="Not Applicable"/>
-                  <w:listItem w:displayText="Not Evaluated" w:value="Not Evaluated"/>
+                <w:alias w:val=""/>
+                <w:dropDownList w:lastValue="0">
+                  <w:listItem w:value="Choose an item." w:displayText="Choose an item."/>
+                  <w:listItem w:value="Supports" w:displayText="Supports"/>
+                  <w:listItem w:value="Partially Supports" w:displayText="Partially Supports"/>
+                  <w:listItem w:value="Does Not Support" w:displayText="Does Not Support"/>
+                  <w:listItem w:value="Not Applicable" w:displayText="Not Applicable"/>
+                  <w:listItem w:value="Not Evaluated" w:displayText="Not Evaluated"/>
                 </w:dropDownList>
               </w:sdtPr>
               <w:sdtContent>
@@ -9918,7 +9919,6 @@
                   <w:rPr/>
                 </w:r>
                 <w:r>
-                  <w:rPr/>
                   <w:t>Choose an item.</w:t>
                 </w:r>
               </w:sdtContent>
@@ -10221,13 +10221,14 @@
             </w:pPr>
             <w:sdt>
               <w:sdtPr>
-                <w:dropDownList>
-                  <w:listItem w:displayText="Choose an item." w:value="Choose an item."/>
-                  <w:listItem w:displayText="Supports" w:value="Supports"/>
-                  <w:listItem w:displayText="Partially Supports" w:value="Partially Supports"/>
-                  <w:listItem w:displayText="Does Not Support" w:value="Does Not Support"/>
-                  <w:listItem w:displayText="Not Applicable" w:value="Not Applicable"/>
-                  <w:listItem w:displayText="Not Evaluated" w:value="Not Evaluated"/>
+                <w:alias w:val=""/>
+                <w:dropDownList w:lastValue="0">
+                  <w:listItem w:value="Choose an item." w:displayText="Choose an item."/>
+                  <w:listItem w:value="Supports" w:displayText="Supports"/>
+                  <w:listItem w:value="Partially Supports" w:displayText="Partially Supports"/>
+                  <w:listItem w:value="Does Not Support" w:displayText="Does Not Support"/>
+                  <w:listItem w:value="Not Applicable" w:displayText="Not Applicable"/>
+                  <w:listItem w:value="Not Evaluated" w:displayText="Not Evaluated"/>
                 </w:dropDownList>
               </w:sdtPr>
               <w:sdtContent>
@@ -10235,7 +10236,6 @@
                   <w:rPr/>
                 </w:r>
                 <w:r>
-                  <w:rPr/>
                   <w:t>Choose an item.</w:t>
                 </w:r>
               </w:sdtContent>
@@ -10389,13 +10389,14 @@
             </w:pPr>
             <w:sdt>
               <w:sdtPr>
-                <w:dropDownList>
-                  <w:listItem w:displayText="Choose an item." w:value="Choose an item."/>
-                  <w:listItem w:displayText="Supports" w:value="Supports"/>
-                  <w:listItem w:displayText="Partially Supports" w:value="Partially Supports"/>
-                  <w:listItem w:displayText="Does Not Support" w:value="Does Not Support"/>
-                  <w:listItem w:displayText="Not Applicable" w:value="Not Applicable"/>
-                  <w:listItem w:displayText="Not Evaluated" w:value="Not Evaluated"/>
+                <w:alias w:val=""/>
+                <w:dropDownList w:lastValue="0">
+                  <w:listItem w:value="Choose an item." w:displayText="Choose an item."/>
+                  <w:listItem w:value="Supports" w:displayText="Supports"/>
+                  <w:listItem w:value="Partially Supports" w:displayText="Partially Supports"/>
+                  <w:listItem w:value="Does Not Support" w:displayText="Does Not Support"/>
+                  <w:listItem w:value="Not Applicable" w:displayText="Not Applicable"/>
+                  <w:listItem w:value="Not Evaluated" w:displayText="Not Evaluated"/>
                 </w:dropDownList>
               </w:sdtPr>
               <w:sdtContent>
@@ -10403,7 +10404,6 @@
                   <w:rPr/>
                 </w:r>
                 <w:r>
-                  <w:rPr/>
                   <w:t>Choose an item.</w:t>
                 </w:r>
               </w:sdtContent>
@@ -10611,13 +10611,14 @@
             </w:pPr>
             <w:sdt>
               <w:sdtPr>
-                <w:dropDownList>
-                  <w:listItem w:displayText="Choose an item." w:value="Choose an item."/>
-                  <w:listItem w:displayText="Supports" w:value="Supports"/>
-                  <w:listItem w:displayText="Partially Supports" w:value="Partially Supports"/>
-                  <w:listItem w:displayText="Does Not Support" w:value="Does Not Support"/>
-                  <w:listItem w:displayText="Not Applicable" w:value="Not Applicable"/>
-                  <w:listItem w:displayText="Not Evaluated" w:value="Not Evaluated"/>
+                <w:alias w:val=""/>
+                <w:dropDownList w:lastValue="0">
+                  <w:listItem w:value="Choose an item." w:displayText="Choose an item."/>
+                  <w:listItem w:value="Supports" w:displayText="Supports"/>
+                  <w:listItem w:value="Partially Supports" w:displayText="Partially Supports"/>
+                  <w:listItem w:value="Does Not Support" w:displayText="Does Not Support"/>
+                  <w:listItem w:value="Not Applicable" w:displayText="Not Applicable"/>
+                  <w:listItem w:value="Not Evaluated" w:displayText="Not Evaluated"/>
                 </w:dropDownList>
               </w:sdtPr>
               <w:sdtContent>
@@ -10625,7 +10626,6 @@
                   <w:rPr/>
                 </w:r>
                 <w:r>
-                  <w:rPr/>
                   <w:t>Choose an item.</w:t>
                 </w:r>
               </w:sdtContent>
@@ -10683,7 +10683,7 @@
           <w:rFonts w:ascii="Open Sans" w:hAnsi="Open Sans" w:cs="Open Sans"/>
         </w:rPr>
       </w:pPr>
-      <w:bookmarkStart w:id="16" w:name="_Principle_3%253A_Understandable"/>
+      <w:bookmarkStart w:id="16" w:name="_Principle_3%25253A_Understandable"/>
       <w:bookmarkEnd w:id="16"/>
       <w:r>
         <w:rPr>
@@ -10748,7 +10748,7 @@
           <w:bottom w:w="0" w:type="dxa"/>
           <w:right w:w="108" w:type="dxa"/>
         </w:tblCellMar>
-        <w:tblLook w:firstRow="1" w:noVBand="1" w:lastRow="0" w:firstColumn="1" w:lastColumn="0" w:noHBand="0" w:val="04a0"/>
+        <w:tblLook w:val="04a0" w:noHBand="0" w:noVBand="1" w:firstColumn="1" w:lastRow="0" w:lastColumn="0" w:firstRow="1"/>
       </w:tblPr>
       <w:tblGrid>
         <w:gridCol w:w="1127"/>
@@ -11010,13 +11010,14 @@
             </w:pPr>
             <w:sdt>
               <w:sdtPr>
-                <w:dropDownList>
-                  <w:listItem w:displayText="Choose an item." w:value="Choose an item."/>
-                  <w:listItem w:displayText="Supports" w:value="Supports"/>
-                  <w:listItem w:displayText="Partially Supports" w:value="Partially Supports"/>
-                  <w:listItem w:displayText="Does Not Support" w:value="Does Not Support"/>
-                  <w:listItem w:displayText="Not Applicable" w:value="Not Applicable"/>
-                  <w:listItem w:displayText="Not Evaluated" w:value="Not Evaluated"/>
+                <w:alias w:val=""/>
+                <w:dropDownList w:lastValue="0">
+                  <w:listItem w:value="Choose an item." w:displayText="Choose an item."/>
+                  <w:listItem w:value="Supports" w:displayText="Supports"/>
+                  <w:listItem w:value="Partially Supports" w:displayText="Partially Supports"/>
+                  <w:listItem w:value="Does Not Support" w:displayText="Does Not Support"/>
+                  <w:listItem w:value="Not Applicable" w:displayText="Not Applicable"/>
+                  <w:listItem w:value="Not Evaluated" w:displayText="Not Evaluated"/>
                 </w:dropDownList>
               </w:sdtPr>
               <w:sdtContent>
@@ -11024,7 +11025,6 @@
                   <w:rPr/>
                 </w:r>
                 <w:r>
-                  <w:rPr/>
                   <w:t>Choose an item.</w:t>
                 </w:r>
               </w:sdtContent>
@@ -11188,13 +11188,14 @@
             </w:pPr>
             <w:sdt>
               <w:sdtPr>
-                <w:dropDownList>
-                  <w:listItem w:displayText="Choose an item." w:value="Choose an item."/>
-                  <w:listItem w:displayText="Supports" w:value="Supports"/>
-                  <w:listItem w:displayText="Partially Supports" w:value="Partially Supports"/>
-                  <w:listItem w:displayText="Does Not Support" w:value="Does Not Support"/>
-                  <w:listItem w:displayText="Not Applicable" w:value="Not Applicable"/>
-                  <w:listItem w:displayText="Not Evaluated" w:value="Not Evaluated"/>
+                <w:alias w:val=""/>
+                <w:dropDownList w:lastValue="0">
+                  <w:listItem w:value="Choose an item." w:displayText="Choose an item."/>
+                  <w:listItem w:value="Supports" w:displayText="Supports"/>
+                  <w:listItem w:value="Partially Supports" w:displayText="Partially Supports"/>
+                  <w:listItem w:value="Does Not Support" w:displayText="Does Not Support"/>
+                  <w:listItem w:value="Not Applicable" w:displayText="Not Applicable"/>
+                  <w:listItem w:value="Not Evaluated" w:displayText="Not Evaluated"/>
                 </w:dropDownList>
               </w:sdtPr>
               <w:sdtContent>
@@ -11202,7 +11203,6 @@
                   <w:rPr/>
                 </w:r>
                 <w:r>
-                  <w:rPr/>
                   <w:t>Choose an item.</w:t>
                 </w:r>
               </w:sdtContent>
@@ -11319,7 +11319,7 @@
           <w:bottom w:w="0" w:type="dxa"/>
           <w:right w:w="108" w:type="dxa"/>
         </w:tblCellMar>
-        <w:tblLook w:firstRow="1" w:noVBand="1" w:lastRow="0" w:firstColumn="1" w:lastColumn="0" w:noHBand="0" w:val="04a0"/>
+        <w:tblLook w:val="04a0" w:noHBand="0" w:noVBand="1" w:firstColumn="1" w:lastRow="0" w:lastColumn="0" w:firstRow="1"/>
       </w:tblPr>
       <w:tblGrid>
         <w:gridCol w:w="1127"/>
@@ -11581,13 +11581,14 @@
             </w:pPr>
             <w:sdt>
               <w:sdtPr>
-                <w:dropDownList>
-                  <w:listItem w:displayText="Choose an item." w:value="Choose an item."/>
-                  <w:listItem w:displayText="Supports" w:value="Supports"/>
-                  <w:listItem w:displayText="Partially Supports" w:value="Partially Supports"/>
-                  <w:listItem w:displayText="Does Not Support" w:value="Does Not Support"/>
-                  <w:listItem w:displayText="Not Applicable" w:value="Not Applicable"/>
-                  <w:listItem w:displayText="Not Evaluated" w:value="Not Evaluated"/>
+                <w:alias w:val=""/>
+                <w:dropDownList w:lastValue="0">
+                  <w:listItem w:value="Choose an item." w:displayText="Choose an item."/>
+                  <w:listItem w:value="Supports" w:displayText="Supports"/>
+                  <w:listItem w:value="Partially Supports" w:displayText="Partially Supports"/>
+                  <w:listItem w:value="Does Not Support" w:displayText="Does Not Support"/>
+                  <w:listItem w:value="Not Applicable" w:displayText="Not Applicable"/>
+                  <w:listItem w:value="Not Evaluated" w:displayText="Not Evaluated"/>
                 </w:dropDownList>
               </w:sdtPr>
               <w:sdtContent>
@@ -11595,7 +11596,6 @@
                   <w:rPr/>
                 </w:r>
                 <w:r>
-                  <w:rPr/>
                   <w:t>Choose an item.</w:t>
                 </w:r>
               </w:sdtContent>
@@ -11759,13 +11759,14 @@
             </w:pPr>
             <w:sdt>
               <w:sdtPr>
-                <w:dropDownList>
-                  <w:listItem w:displayText="Choose an item." w:value="Choose an item."/>
-                  <w:listItem w:displayText="Supports" w:value="Supports"/>
-                  <w:listItem w:displayText="Partially Supports" w:value="Partially Supports"/>
-                  <w:listItem w:displayText="Does Not Support" w:value="Does Not Support"/>
-                  <w:listItem w:displayText="Not Applicable" w:value="Not Applicable"/>
-                  <w:listItem w:displayText="Not Evaluated" w:value="Not Evaluated"/>
+                <w:alias w:val=""/>
+                <w:dropDownList w:lastValue="0">
+                  <w:listItem w:value="Choose an item." w:displayText="Choose an item."/>
+                  <w:listItem w:value="Supports" w:displayText="Supports"/>
+                  <w:listItem w:value="Partially Supports" w:displayText="Partially Supports"/>
+                  <w:listItem w:value="Does Not Support" w:displayText="Does Not Support"/>
+                  <w:listItem w:value="Not Applicable" w:displayText="Not Applicable"/>
+                  <w:listItem w:value="Not Evaluated" w:displayText="Not Evaluated"/>
                 </w:dropDownList>
               </w:sdtPr>
               <w:sdtContent>
@@ -11773,7 +11774,6 @@
                   <w:rPr/>
                 </w:r>
                 <w:r>
-                  <w:rPr/>
                   <w:t>Choose an item.</w:t>
                 </w:r>
               </w:sdtContent>
@@ -11927,13 +11927,14 @@
             </w:pPr>
             <w:sdt>
               <w:sdtPr>
-                <w:dropDownList>
-                  <w:listItem w:displayText="Choose an item." w:value="Choose an item."/>
-                  <w:listItem w:displayText="Supports" w:value="Supports"/>
-                  <w:listItem w:displayText="Partially Supports" w:value="Partially Supports"/>
-                  <w:listItem w:displayText="Does Not Support" w:value="Does Not Support"/>
-                  <w:listItem w:displayText="Not Applicable" w:value="Not Applicable"/>
-                  <w:listItem w:displayText="Not Evaluated" w:value="Not Evaluated"/>
+                <w:alias w:val=""/>
+                <w:dropDownList w:lastValue="0">
+                  <w:listItem w:value="Choose an item." w:displayText="Choose an item."/>
+                  <w:listItem w:value="Supports" w:displayText="Supports"/>
+                  <w:listItem w:value="Partially Supports" w:displayText="Partially Supports"/>
+                  <w:listItem w:value="Does Not Support" w:displayText="Does Not Support"/>
+                  <w:listItem w:value="Not Applicable" w:displayText="Not Applicable"/>
+                  <w:listItem w:value="Not Evaluated" w:displayText="Not Evaluated"/>
                 </w:dropDownList>
               </w:sdtPr>
               <w:sdtContent>
@@ -11941,7 +11942,6 @@
                   <w:rPr/>
                 </w:r>
                 <w:r>
-                  <w:rPr/>
                   <w:t>Choose an item.</w:t>
                 </w:r>
               </w:sdtContent>
@@ -12105,13 +12105,14 @@
             </w:pPr>
             <w:sdt>
               <w:sdtPr>
-                <w:dropDownList>
-                  <w:listItem w:displayText="Choose an item." w:value="Choose an item."/>
-                  <w:listItem w:displayText="Supports" w:value="Supports"/>
-                  <w:listItem w:displayText="Partially Supports" w:value="Partially Supports"/>
-                  <w:listItem w:displayText="Does Not Support" w:value="Does Not Support"/>
-                  <w:listItem w:displayText="Not Applicable" w:value="Not Applicable"/>
-                  <w:listItem w:displayText="Not Evaluated" w:value="Not Evaluated"/>
+                <w:alias w:val=""/>
+                <w:dropDownList w:lastValue="0">
+                  <w:listItem w:value="Choose an item." w:displayText="Choose an item."/>
+                  <w:listItem w:value="Supports" w:displayText="Supports"/>
+                  <w:listItem w:value="Partially Supports" w:displayText="Partially Supports"/>
+                  <w:listItem w:value="Does Not Support" w:displayText="Does Not Support"/>
+                  <w:listItem w:value="Not Applicable" w:displayText="Not Applicable"/>
+                  <w:listItem w:value="Not Evaluated" w:displayText="Not Evaluated"/>
                 </w:dropDownList>
               </w:sdtPr>
               <w:sdtContent>
@@ -12119,7 +12120,6 @@
                   <w:rPr/>
                 </w:r>
                 <w:r>
-                  <w:rPr/>
                   <w:t>Choose an item.</w:t>
                 </w:r>
               </w:sdtContent>
@@ -12236,7 +12236,7 @@
           <w:bottom w:w="0" w:type="dxa"/>
           <w:right w:w="108" w:type="dxa"/>
         </w:tblCellMar>
-        <w:tblLook w:firstRow="1" w:noVBand="1" w:lastRow="0" w:firstColumn="1" w:lastColumn="0" w:noHBand="0" w:val="04a0"/>
+        <w:tblLook w:val="04a0" w:noHBand="0" w:noVBand="1" w:firstColumn="1" w:lastRow="0" w:lastColumn="0" w:firstRow="1"/>
       </w:tblPr>
       <w:tblGrid>
         <w:gridCol w:w="1127"/>
@@ -12498,13 +12498,14 @@
             </w:pPr>
             <w:sdt>
               <w:sdtPr>
-                <w:dropDownList>
-                  <w:listItem w:displayText="Choose an item." w:value="Choose an item."/>
-                  <w:listItem w:displayText="Supports" w:value="Supports"/>
-                  <w:listItem w:displayText="Partially Supports" w:value="Partially Supports"/>
-                  <w:listItem w:displayText="Does Not Support" w:value="Does Not Support"/>
-                  <w:listItem w:displayText="Not Applicable" w:value="Not Applicable"/>
-                  <w:listItem w:displayText="Not Evaluated" w:value="Not Evaluated"/>
+                <w:alias w:val=""/>
+                <w:dropDownList w:lastValue="0">
+                  <w:listItem w:value="Choose an item." w:displayText="Choose an item."/>
+                  <w:listItem w:value="Supports" w:displayText="Supports"/>
+                  <w:listItem w:value="Partially Supports" w:displayText="Partially Supports"/>
+                  <w:listItem w:value="Does Not Support" w:displayText="Does Not Support"/>
+                  <w:listItem w:value="Not Applicable" w:displayText="Not Applicable"/>
+                  <w:listItem w:value="Not Evaluated" w:displayText="Not Evaluated"/>
                 </w:dropDownList>
               </w:sdtPr>
               <w:sdtContent>
@@ -12512,7 +12513,6 @@
                   <w:rPr/>
                 </w:r>
                 <w:r>
-                  <w:rPr/>
                   <w:t>Choose an item.</w:t>
                 </w:r>
               </w:sdtContent>
@@ -12676,13 +12676,14 @@
             </w:pPr>
             <w:sdt>
               <w:sdtPr>
-                <w:dropDownList>
-                  <w:listItem w:displayText="Choose an item." w:value="Choose an item."/>
-                  <w:listItem w:displayText="Supports" w:value="Supports"/>
-                  <w:listItem w:displayText="Partially Supports" w:value="Partially Supports"/>
-                  <w:listItem w:displayText="Does Not Support" w:value="Does Not Support"/>
-                  <w:listItem w:displayText="Not Applicable" w:value="Not Applicable"/>
-                  <w:listItem w:displayText="Not Evaluated" w:value="Not Evaluated"/>
+                <w:alias w:val=""/>
+                <w:dropDownList w:lastValue="0">
+                  <w:listItem w:value="Choose an item." w:displayText="Choose an item."/>
+                  <w:listItem w:value="Supports" w:displayText="Supports"/>
+                  <w:listItem w:value="Partially Supports" w:displayText="Partially Supports"/>
+                  <w:listItem w:value="Does Not Support" w:displayText="Does Not Support"/>
+                  <w:listItem w:value="Not Applicable" w:displayText="Not Applicable"/>
+                  <w:listItem w:value="Not Evaluated" w:displayText="Not Evaluated"/>
                 </w:dropDownList>
               </w:sdtPr>
               <w:sdtContent>
@@ -12690,7 +12691,6 @@
                   <w:rPr/>
                 </w:r>
                 <w:r>
-                  <w:rPr/>
                   <w:t>Choose an item.</w:t>
                 </w:r>
               </w:sdtContent>
@@ -12844,13 +12844,14 @@
             </w:pPr>
             <w:sdt>
               <w:sdtPr>
-                <w:dropDownList>
-                  <w:listItem w:displayText="Choose an item." w:value="Choose an item."/>
-                  <w:listItem w:displayText="Supports" w:value="Supports"/>
-                  <w:listItem w:displayText="Partially Supports" w:value="Partially Supports"/>
-                  <w:listItem w:displayText="Does Not Support" w:value="Does Not Support"/>
-                  <w:listItem w:displayText="Not Applicable" w:value="Not Applicable"/>
-                  <w:listItem w:displayText="Not Evaluated" w:value="Not Evaluated"/>
+                <w:alias w:val=""/>
+                <w:dropDownList w:lastValue="0">
+                  <w:listItem w:value="Choose an item." w:displayText="Choose an item."/>
+                  <w:listItem w:value="Supports" w:displayText="Supports"/>
+                  <w:listItem w:value="Partially Supports" w:displayText="Partially Supports"/>
+                  <w:listItem w:value="Does Not Support" w:displayText="Does Not Support"/>
+                  <w:listItem w:value="Not Applicable" w:displayText="Not Applicable"/>
+                  <w:listItem w:value="Not Evaluated" w:displayText="Not Evaluated"/>
                 </w:dropDownList>
               </w:sdtPr>
               <w:sdtContent>
@@ -12858,7 +12859,6 @@
                   <w:rPr/>
                 </w:r>
                 <w:r>
-                  <w:rPr/>
                   <w:t>Choose an item.</w:t>
                 </w:r>
               </w:sdtContent>
@@ -12946,18 +12946,49 @@
                 <w:rFonts w:ascii="Open Sans" w:hAnsi="Open Sans" w:cs="Open Sans"/>
               </w:rPr>
             </w:pPr>
-            <w:hyperlink r:id="rId8">
-              <w:r>
-                <w:rPr>
-                  <w:rStyle w:val="InternetLink"/>
-                  <w:rFonts w:eastAsia="Calibri" w:cs="Open Sans" w:ascii="Open Sans" w:hAnsi="Open Sans"/>
-                  <w:color w:val="auto"/>
-                  <w:kern w:val="0"/>
-                  <w:lang w:val="en-US" w:eastAsia="en-US" w:bidi="ar-SA"/>
-                </w:rPr>
-                <w:t>Error Prevention (Legal, Financial, Data)</w:t>
-              </w:r>
-            </w:hyperlink>
+            <w:r>
+              <w:fldChar w:fldCharType="begin"/>
+            </w:r>
+            <w:r>
+              <w:rPr>
+                <w:rStyle w:val="InternetLink"/>
+                <w:kern w:val="0"/>
+                <w:rFonts w:eastAsia="Calibri" w:cs="Open Sans" w:ascii="Open Sans" w:hAnsi="Open Sans"/>
+                <w:color w:val="auto"/>
+                <w:lang w:val="en-US" w:eastAsia="en-US" w:bidi="ar-SA"/>
+              </w:rPr>
+              <w:instrText xml:space="preserve"> HYPERLINK "https://www.w3.org/TR/WCAG21/" \l "error-prevention-legal-financial-data"</w:instrText>
+            </w:r>
+            <w:r>
+              <w:rPr>
+                <w:rStyle w:val="InternetLink"/>
+                <w:kern w:val="0"/>
+                <w:rFonts w:eastAsia="Calibri" w:cs="Open Sans" w:ascii="Open Sans" w:hAnsi="Open Sans"/>
+                <w:color w:val="auto"/>
+                <w:lang w:val="en-US" w:eastAsia="en-US" w:bidi="ar-SA"/>
+              </w:rPr>
+              <w:fldChar w:fldCharType="separate"/>
+            </w:r>
+            <w:r>
+              <w:rPr>
+                <w:rStyle w:val="InternetLink"/>
+                <w:rFonts w:eastAsia="Calibri" w:cs="Open Sans" w:ascii="Open Sans" w:hAnsi="Open Sans"/>
+                <w:color w:val="auto"/>
+                <w:kern w:val="0"/>
+                <w:lang w:val="en-US" w:eastAsia="en-US" w:bidi="ar-SA"/>
+              </w:rPr>
+              <w:t>Error Prevention (Legal, Financial, Data)</w:t>
+            </w:r>
+            <w:r>
+              <w:rPr>
+                <w:rStyle w:val="InternetLink"/>
+                <w:kern w:val="0"/>
+                <w:rFonts w:eastAsia="Calibri" w:cs="Open Sans" w:ascii="Open Sans" w:hAnsi="Open Sans"/>
+                <w:color w:val="auto"/>
+                <w:lang w:val="en-US" w:eastAsia="en-US" w:bidi="ar-SA"/>
+              </w:rPr>
+              <w:fldChar w:fldCharType="end"/>
+            </w:r>
             <w:r>
               <w:rPr>
                 <w:rFonts w:eastAsia="Calibri" w:cs="Open Sans" w:ascii="Open Sans" w:hAnsi="Open Sans"/>
@@ -13094,13 +13125,14 @@
             </w:pPr>
             <w:sdt>
               <w:sdtPr>
-                <w:dropDownList>
-                  <w:listItem w:displayText="Choose an item." w:value="Choose an item."/>
-                  <w:listItem w:displayText="Supports" w:value="Supports"/>
-                  <w:listItem w:displayText="Partially Supports" w:value="Partially Supports"/>
-                  <w:listItem w:displayText="Does Not Support" w:value="Does Not Support"/>
-                  <w:listItem w:displayText="Not Applicable" w:value="Not Applicable"/>
-                  <w:listItem w:displayText="Not Evaluated" w:value="Not Evaluated"/>
+                <w:alias w:val=""/>
+                <w:dropDownList w:lastValue="0">
+                  <w:listItem w:value="Choose an item." w:displayText="Choose an item."/>
+                  <w:listItem w:value="Supports" w:displayText="Supports"/>
+                  <w:listItem w:value="Partially Supports" w:displayText="Partially Supports"/>
+                  <w:listItem w:value="Does Not Support" w:displayText="Does Not Support"/>
+                  <w:listItem w:value="Not Applicable" w:displayText="Not Applicable"/>
+                  <w:listItem w:value="Not Evaluated" w:displayText="Not Evaluated"/>
                 </w:dropDownList>
               </w:sdtPr>
               <w:sdtContent>
@@ -13108,7 +13140,6 @@
                   <w:rPr/>
                 </w:r>
                 <w:r>
-                  <w:rPr/>
                   <w:t>Choose an item.</w:t>
                 </w:r>
               </w:sdtContent>
@@ -13256,7 +13287,7 @@
           <w:bottom w:w="0" w:type="dxa"/>
           <w:right w:w="108" w:type="dxa"/>
         </w:tblCellMar>
-        <w:tblLook w:firstRow="1" w:noVBand="1" w:lastRow="0" w:firstColumn="1" w:lastColumn="0" w:noHBand="0" w:val="04a0"/>
+        <w:tblLook w:val="04a0" w:noHBand="0" w:noVBand="1" w:firstColumn="1" w:lastRow="0" w:lastColumn="0" w:firstRow="1"/>
       </w:tblPr>
       <w:tblGrid>
         <w:gridCol w:w="1127"/>
@@ -13518,13 +13549,14 @@
             </w:pPr>
             <w:sdt>
               <w:sdtPr>
-                <w:dropDownList>
-                  <w:listItem w:displayText="Choose an item." w:value="Choose an item."/>
-                  <w:listItem w:displayText="Supports" w:value="Supports"/>
-                  <w:listItem w:displayText="Partially Supports" w:value="Partially Supports"/>
-                  <w:listItem w:displayText="Does Not Support" w:value="Does Not Support"/>
-                  <w:listItem w:displayText="Not Applicable" w:value="Not Applicable"/>
-                  <w:listItem w:displayText="Not Evaluated" w:value="Not Evaluated"/>
+                <w:alias w:val=""/>
+                <w:dropDownList w:lastValue="0">
+                  <w:listItem w:value="Choose an item." w:displayText="Choose an item."/>
+                  <w:listItem w:value="Supports" w:displayText="Supports"/>
+                  <w:listItem w:value="Partially Supports" w:displayText="Partially Supports"/>
+                  <w:listItem w:value="Does Not Support" w:displayText="Does Not Support"/>
+                  <w:listItem w:value="Not Applicable" w:displayText="Not Applicable"/>
+                  <w:listItem w:value="Not Evaluated" w:displayText="Not Evaluated"/>
                 </w:dropDownList>
               </w:sdtPr>
               <w:sdtContent>
@@ -13532,7 +13564,6 @@
                   <w:rPr/>
                 </w:r>
                 <w:r>
-                  <w:rPr/>
                   <w:t>Choose an item.</w:t>
                 </w:r>
               </w:sdtContent>
@@ -13696,13 +13727,14 @@
             </w:pPr>
             <w:sdt>
               <w:sdtPr>
-                <w:dropDownList>
-                  <w:listItem w:displayText="Choose an item." w:value="Choose an item."/>
-                  <w:listItem w:displayText="Supports" w:value="Supports"/>
-                  <w:listItem w:displayText="Partially Supports" w:value="Partially Supports"/>
-                  <w:listItem w:displayText="Does Not Support" w:value="Does Not Support"/>
-                  <w:listItem w:displayText="Not Applicable" w:value="Not Applicable"/>
-                  <w:listItem w:displayText="Not Evaluated" w:value="Not Evaluated"/>
+                <w:alias w:val=""/>
+                <w:dropDownList w:lastValue="0">
+                  <w:listItem w:value="Choose an item." w:displayText="Choose an item."/>
+                  <w:listItem w:value="Supports" w:displayText="Supports"/>
+                  <w:listItem w:value="Partially Supports" w:displayText="Partially Supports"/>
+                  <w:listItem w:value="Does Not Support" w:displayText="Does Not Support"/>
+                  <w:listItem w:value="Not Applicable" w:displayText="Not Applicable"/>
+                  <w:listItem w:value="Not Evaluated" w:displayText="Not Evaluated"/>
                 </w:dropDownList>
               </w:sdtPr>
               <w:sdtContent>
@@ -13710,7 +13742,6 @@
                   <w:rPr/>
                 </w:r>
                 <w:r>
-                  <w:rPr/>
                   <w:t>Choose an item.</w:t>
                 </w:r>
               </w:sdtContent>
@@ -13864,13 +13895,14 @@
             </w:pPr>
             <w:sdt>
               <w:sdtPr>
-                <w:dropDownList>
-                  <w:listItem w:displayText="Choose an item." w:value="Choose an item."/>
-                  <w:listItem w:displayText="Supports" w:value="Supports"/>
-                  <w:listItem w:displayText="Partially Supports" w:value="Partially Supports"/>
-                  <w:listItem w:displayText="Does Not Support" w:value="Does Not Support"/>
-                  <w:listItem w:displayText="Not Applicable" w:value="Not Applicable"/>
-                  <w:listItem w:displayText="Not Evaluated" w:value="Not Evaluated"/>
+                <w:alias w:val=""/>
+                <w:dropDownList w:lastValue="0">
+                  <w:listItem w:value="Choose an item." w:displayText="Choose an item."/>
+                  <w:listItem w:value="Supports" w:displayText="Supports"/>
+                  <w:listItem w:value="Partially Supports" w:displayText="Partially Supports"/>
+                  <w:listItem w:value="Does Not Support" w:displayText="Does Not Support"/>
+                  <w:listItem w:value="Not Applicable" w:displayText="Not Applicable"/>
+                  <w:listItem w:value="Not Evaluated" w:displayText="Not Evaluated"/>
                 </w:dropDownList>
               </w:sdtPr>
               <w:sdtContent>
@@ -13878,7 +13910,6 @@
                   <w:rPr/>
                 </w:r>
                 <w:r>
-                  <w:rPr/>
                   <w:t>Choose an item.</w:t>
                 </w:r>
               </w:sdtContent>
@@ -13963,7 +13994,7 @@
           <w:bottom w:w="0" w:type="dxa"/>
           <w:right w:w="108" w:type="dxa"/>
         </w:tblCellMar>
-        <w:tblLook w:firstRow="1" w:noVBand="1" w:lastRow="0" w:firstColumn="1" w:lastColumn="0" w:noHBand="0" w:val="04a0"/>
+        <w:tblLook w:val="04a0" w:noHBand="0" w:noVBand="1" w:firstColumn="1" w:lastRow="0" w:lastColumn="0" w:firstRow="1"/>
       </w:tblPr>
       <w:tblGrid>
         <w:gridCol w:w="1127"/>
@@ -14234,13 +14265,14 @@
             </w:pPr>
             <w:sdt>
               <w:sdtPr>
-                <w:dropDownList>
-                  <w:listItem w:displayText="Choose an item." w:value="Choose an item."/>
-                  <w:listItem w:displayText="Supports" w:value="Supports"/>
-                  <w:listItem w:displayText="Partially Supports" w:value="Partially Supports"/>
-                  <w:listItem w:displayText="Does Not Support" w:value="Does Not Support"/>
-                  <w:listItem w:displayText="Not Applicable" w:value="Not Applicable"/>
-                  <w:listItem w:displayText="Not Evaluated" w:value="Not Evaluated"/>
+                <w:alias w:val=""/>
+                <w:dropDownList w:lastValue="0">
+                  <w:listItem w:value="Choose an item." w:displayText="Choose an item."/>
+                  <w:listItem w:value="Supports" w:displayText="Supports"/>
+                  <w:listItem w:value="Partially Supports" w:displayText="Partially Supports"/>
+                  <w:listItem w:value="Does Not Support" w:displayText="Does Not Support"/>
+                  <w:listItem w:value="Not Applicable" w:displayText="Not Applicable"/>
+                  <w:listItem w:value="Not Evaluated" w:displayText="Not Evaluated"/>
                 </w:dropDownList>
               </w:sdtPr>
               <w:sdtContent>
@@ -14248,7 +14280,6 @@
                   <w:rPr/>
                 </w:r>
                 <w:r>
-                  <w:rPr/>
                   <w:t>Choose an item.</w:t>
                 </w:r>
               </w:sdtContent>
@@ -14409,13 +14440,14 @@
             </w:pPr>
             <w:sdt>
               <w:sdtPr>
-                <w:dropDownList>
-                  <w:listItem w:displayText="Choose an item." w:value="Choose an item."/>
-                  <w:listItem w:displayText="Supports" w:value="Supports"/>
-                  <w:listItem w:displayText="Partially Supports" w:value="Partially Supports"/>
-                  <w:listItem w:displayText="Does Not Support" w:value="Does Not Support"/>
-                  <w:listItem w:displayText="Not Applicable" w:value="Not Applicable"/>
-                  <w:listItem w:displayText="Not Evaluated" w:value="Not Evaluated"/>
+                <w:alias w:val=""/>
+                <w:dropDownList w:lastValue="0">
+                  <w:listItem w:value="Choose an item." w:displayText="Choose an item."/>
+                  <w:listItem w:value="Supports" w:displayText="Supports"/>
+                  <w:listItem w:value="Partially Supports" w:displayText="Partially Supports"/>
+                  <w:listItem w:value="Does Not Support" w:displayText="Does Not Support"/>
+                  <w:listItem w:value="Not Applicable" w:displayText="Not Applicable"/>
+                  <w:listItem w:value="Not Evaluated" w:displayText="Not Evaluated"/>
                 </w:dropDownList>
               </w:sdtPr>
               <w:sdtContent>
@@ -14423,7 +14455,6 @@
                   <w:rPr/>
                 </w:r>
                 <w:r>
-                  <w:rPr/>
                   <w:t>Choose an item.</w:t>
                 </w:r>
               </w:sdtContent>
@@ -14574,13 +14605,14 @@
             </w:pPr>
             <w:sdt>
               <w:sdtPr>
-                <w:dropDownList>
-                  <w:listItem w:displayText="Choose an item." w:value="Choose an item."/>
-                  <w:listItem w:displayText="Supports" w:value="Supports"/>
-                  <w:listItem w:displayText="Partially Supports" w:value="Partially Supports"/>
-                  <w:listItem w:displayText="Does Not Support" w:value="Does Not Support"/>
-                  <w:listItem w:displayText="Not Applicable" w:value="Not Applicable"/>
-                  <w:listItem w:displayText="Not Evaluated" w:value="Not Evaluated"/>
+                <w:alias w:val=""/>
+                <w:dropDownList w:lastValue="0">
+                  <w:listItem w:value="Choose an item." w:displayText="Choose an item."/>
+                  <w:listItem w:value="Supports" w:displayText="Supports"/>
+                  <w:listItem w:value="Partially Supports" w:displayText="Partially Supports"/>
+                  <w:listItem w:value="Does Not Support" w:displayText="Does Not Support"/>
+                  <w:listItem w:value="Not Applicable" w:displayText="Not Applicable"/>
+                  <w:listItem w:value="Not Evaluated" w:displayText="Not Evaluated"/>
                 </w:dropDownList>
               </w:sdtPr>
               <w:sdtContent>
@@ -14588,7 +14620,6 @@
                   <w:rPr/>
                 </w:r>
                 <w:r>
-                  <w:rPr/>
                   <w:t>Choose an item.</w:t>
                 </w:r>
               </w:sdtContent>
@@ -14752,13 +14783,14 @@
             </w:pPr>
             <w:sdt>
               <w:sdtPr>
-                <w:dropDownList>
-                  <w:listItem w:displayText="Choose an item." w:value="Choose an item."/>
-                  <w:listItem w:displayText="Supports" w:value="Supports"/>
-                  <w:listItem w:displayText="Partially Supports" w:value="Partially Supports"/>
-                  <w:listItem w:displayText="Does Not Support" w:value="Does Not Support"/>
-                  <w:listItem w:displayText="Not Applicable" w:value="Not Applicable"/>
-                  <w:listItem w:displayText="Not Evaluated" w:value="Not Evaluated"/>
+                <w:alias w:val=""/>
+                <w:dropDownList w:lastValue="0">
+                  <w:listItem w:value="Choose an item." w:displayText="Choose an item."/>
+                  <w:listItem w:value="Supports" w:displayText="Supports"/>
+                  <w:listItem w:value="Partially Supports" w:displayText="Partially Supports"/>
+                  <w:listItem w:value="Does Not Support" w:displayText="Does Not Support"/>
+                  <w:listItem w:value="Not Applicable" w:displayText="Not Applicable"/>
+                  <w:listItem w:value="Not Evaluated" w:displayText="Not Evaluated"/>
                 </w:dropDownList>
               </w:sdtPr>
               <w:sdtContent>
@@ -14766,7 +14798,6 @@
                   <w:rPr/>
                 </w:r>
                 <w:r>
-                  <w:rPr/>
                   <w:t>Choose an item.</w:t>
                 </w:r>
               </w:sdtContent>
@@ -14920,13 +14951,14 @@
             </w:pPr>
             <w:sdt>
               <w:sdtPr>
-                <w:dropDownList>
-                  <w:listItem w:displayText="Choose an item." w:value="Choose an item."/>
-                  <w:listItem w:displayText="Supports" w:value="Supports"/>
-                  <w:listItem w:displayText="Partially Supports" w:value="Partially Supports"/>
-                  <w:listItem w:displayText="Does Not Support" w:value="Does Not Support"/>
-                  <w:listItem w:displayText="Not Applicable" w:value="Not Applicable"/>
-                  <w:listItem w:displayText="Not Evaluated" w:value="Not Evaluated"/>
+                <w:alias w:val=""/>
+                <w:dropDownList w:lastValue="0">
+                  <w:listItem w:value="Choose an item." w:displayText="Choose an item."/>
+                  <w:listItem w:value="Supports" w:displayText="Supports"/>
+                  <w:listItem w:value="Partially Supports" w:displayText="Partially Supports"/>
+                  <w:listItem w:value="Does Not Support" w:displayText="Does Not Support"/>
+                  <w:listItem w:value="Not Applicable" w:displayText="Not Applicable"/>
+                  <w:listItem w:value="Not Evaluated" w:displayText="Not Evaluated"/>
                 </w:dropDownList>
               </w:sdtPr>
               <w:sdtContent>
@@ -14934,7 +14966,6 @@
                   <w:rPr/>
                 </w:r>
                 <w:r>
-                  <w:rPr/>
                   <w:t>Choose an item.</w:t>
                 </w:r>
               </w:sdtContent>
@@ -15201,13 +15232,14 @@
             </w:pPr>
             <w:sdt>
               <w:sdtPr>
-                <w:dropDownList>
-                  <w:listItem w:displayText="Choose an item." w:value="Choose an item."/>
-                  <w:listItem w:displayText="Supports" w:value="Supports"/>
-                  <w:listItem w:displayText="Partially Supports" w:value="Partially Supports"/>
-                  <w:listItem w:displayText="Does Not Support" w:value="Does Not Support"/>
-                  <w:listItem w:displayText="Not Applicable" w:value="Not Applicable"/>
-                  <w:listItem w:displayText="Not Evaluated" w:value="Not Evaluated"/>
+                <w:alias w:val=""/>
+                <w:dropDownList w:lastValue="0">
+                  <w:listItem w:value="Choose an item." w:displayText="Choose an item."/>
+                  <w:listItem w:value="Supports" w:displayText="Supports"/>
+                  <w:listItem w:value="Partially Supports" w:displayText="Partially Supports"/>
+                  <w:listItem w:value="Does Not Support" w:displayText="Does Not Support"/>
+                  <w:listItem w:value="Not Applicable" w:displayText="Not Applicable"/>
+                  <w:listItem w:value="Not Evaluated" w:displayText="Not Evaluated"/>
                 </w:dropDownList>
               </w:sdtPr>
               <w:sdtContent>
@@ -15215,7 +15247,6 @@
                   <w:rPr/>
                 </w:r>
                 <w:r>
-                  <w:rPr/>
                   <w:t>Choose an item.</w:t>
                 </w:r>
               </w:sdtContent>
@@ -15468,13 +15499,14 @@
             </w:pPr>
             <w:sdt>
               <w:sdtPr>
-                <w:dropDownList>
-                  <w:listItem w:displayText="Choose an item." w:value="Choose an item."/>
-                  <w:listItem w:displayText="Supports" w:value="Supports"/>
-                  <w:listItem w:displayText="Partially Supports" w:value="Partially Supports"/>
-                  <w:listItem w:displayText="Does Not Support" w:value="Does Not Support"/>
-                  <w:listItem w:displayText="Not Applicable" w:value="Not Applicable"/>
-                  <w:listItem w:displayText="Not Evaluated" w:value="Not Evaluated"/>
+                <w:alias w:val=""/>
+                <w:dropDownList w:lastValue="0">
+                  <w:listItem w:value="Choose an item." w:displayText="Choose an item."/>
+                  <w:listItem w:value="Supports" w:displayText="Supports"/>
+                  <w:listItem w:value="Partially Supports" w:displayText="Partially Supports"/>
+                  <w:listItem w:value="Does Not Support" w:displayText="Does Not Support"/>
+                  <w:listItem w:value="Not Applicable" w:displayText="Not Applicable"/>
+                  <w:listItem w:value="Not Evaluated" w:displayText="Not Evaluated"/>
                 </w:dropDownList>
               </w:sdtPr>
               <w:sdtContent>
@@ -15482,7 +15514,6 @@
                   <w:rPr/>
                 </w:r>
                 <w:r>
-                  <w:rPr/>
                   <w:t>Choose an item.</w:t>
                 </w:r>
               </w:sdtContent>
@@ -15798,13 +15829,14 @@
             </w:pPr>
             <w:sdt>
               <w:sdtPr>
-                <w:dropDownList>
-                  <w:listItem w:displayText="Choose an item." w:value="Choose an item."/>
-                  <w:listItem w:displayText="Supports" w:value="Supports"/>
-                  <w:listItem w:displayText="Partially Supports" w:value="Partially Supports"/>
-                  <w:listItem w:displayText="Does Not Support" w:value="Does Not Support"/>
-                  <w:listItem w:displayText="Not Applicable" w:value="Not Applicable"/>
-                  <w:listItem w:displayText="Not Evaluated" w:value="Not Evaluated"/>
+                <w:alias w:val=""/>
+                <w:dropDownList w:lastValue="0">
+                  <w:listItem w:value="Choose an item." w:displayText="Choose an item."/>
+                  <w:listItem w:value="Supports" w:displayText="Supports"/>
+                  <w:listItem w:value="Partially Supports" w:displayText="Partially Supports"/>
+                  <w:listItem w:value="Does Not Support" w:displayText="Does Not Support"/>
+                  <w:listItem w:value="Not Applicable" w:displayText="Not Applicable"/>
+                  <w:listItem w:value="Not Evaluated" w:displayText="Not Evaluated"/>
                 </w:dropDownList>
               </w:sdtPr>
               <w:sdtContent>
@@ -15812,7 +15844,6 @@
                   <w:rPr/>
                 </w:r>
                 <w:r>
-                  <w:rPr/>
                   <w:t>Choose an item.</w:t>
                 </w:r>
               </w:sdtContent>
@@ -15966,13 +15997,14 @@
             </w:pPr>
             <w:sdt>
               <w:sdtPr>
-                <w:dropDownList>
-                  <w:listItem w:displayText="Choose an item." w:value="Choose an item."/>
-                  <w:listItem w:displayText="Supports" w:value="Supports"/>
-                  <w:listItem w:displayText="Partially Supports" w:value="Partially Supports"/>
-                  <w:listItem w:displayText="Does Not Support" w:value="Does Not Support"/>
-                  <w:listItem w:displayText="Not Applicable" w:value="Not Applicable"/>
-                  <w:listItem w:displayText="Not Evaluated" w:value="Not Evaluated"/>
+                <w:alias w:val=""/>
+                <w:dropDownList w:lastValue="0">
+                  <w:listItem w:value="Choose an item." w:displayText="Choose an item."/>
+                  <w:listItem w:value="Supports" w:displayText="Supports"/>
+                  <w:listItem w:value="Partially Supports" w:displayText="Partially Supports"/>
+                  <w:listItem w:value="Does Not Support" w:displayText="Does Not Support"/>
+                  <w:listItem w:value="Not Applicable" w:displayText="Not Applicable"/>
+                  <w:listItem w:value="Not Evaluated" w:displayText="Not Evaluated"/>
                 </w:dropDownList>
               </w:sdtPr>
               <w:sdtContent>
@@ -15980,7 +16012,6 @@
                   <w:rPr/>
                 </w:r>
                 <w:r>
-                  <w:rPr/>
                   <w:t>Choose an item.</w:t>
                 </w:r>
               </w:sdtContent>
@@ -16144,13 +16175,14 @@
             </w:pPr>
             <w:sdt>
               <w:sdtPr>
-                <w:dropDownList>
-                  <w:listItem w:displayText="Choose an item." w:value="Choose an item."/>
-                  <w:listItem w:displayText="Supports" w:value="Supports"/>
-                  <w:listItem w:displayText="Partially Supports" w:value="Partially Supports"/>
-                  <w:listItem w:displayText="Does Not Support" w:value="Does Not Support"/>
-                  <w:listItem w:displayText="Not Applicable" w:value="Not Applicable"/>
-                  <w:listItem w:displayText="Not Evaluated" w:value="Not Evaluated"/>
+                <w:alias w:val=""/>
+                <w:dropDownList w:lastValue="0">
+                  <w:listItem w:value="Choose an item." w:displayText="Choose an item."/>
+                  <w:listItem w:value="Supports" w:displayText="Supports"/>
+                  <w:listItem w:value="Partially Supports" w:displayText="Partially Supports"/>
+                  <w:listItem w:value="Does Not Support" w:displayText="Does Not Support"/>
+                  <w:listItem w:value="Not Applicable" w:displayText="Not Applicable"/>
+                  <w:listItem w:value="Not Evaluated" w:displayText="Not Evaluated"/>
                 </w:dropDownList>
               </w:sdtPr>
               <w:sdtContent>
@@ -16158,7 +16190,6 @@
                   <w:rPr/>
                 </w:r>
                 <w:r>
-                  <w:rPr/>
                   <w:t>Choose an item.</w:t>
                 </w:r>
               </w:sdtContent>
@@ -16312,13 +16343,14 @@
             </w:pPr>
             <w:sdt>
               <w:sdtPr>
-                <w:dropDownList>
-                  <w:listItem w:displayText="Choose an item." w:value="Choose an item."/>
-                  <w:listItem w:displayText="Supports" w:value="Supports"/>
-                  <w:listItem w:displayText="Partially Supports" w:value="Partially Supports"/>
-                  <w:listItem w:displayText="Does Not Support" w:value="Does Not Support"/>
-                  <w:listItem w:displayText="Not Applicable" w:value="Not Applicable"/>
-                  <w:listItem w:displayText="Not Evaluated" w:value="Not Evaluated"/>
+                <w:alias w:val=""/>
+                <w:dropDownList w:lastValue="0">
+                  <w:listItem w:value="Choose an item." w:displayText="Choose an item."/>
+                  <w:listItem w:value="Supports" w:displayText="Supports"/>
+                  <w:listItem w:value="Partially Supports" w:displayText="Partially Supports"/>
+                  <w:listItem w:value="Does Not Support" w:displayText="Does Not Support"/>
+                  <w:listItem w:value="Not Applicable" w:displayText="Not Applicable"/>
+                  <w:listItem w:value="Not Evaluated" w:displayText="Not Evaluated"/>
                 </w:dropDownList>
               </w:sdtPr>
               <w:sdtContent>
@@ -16326,7 +16358,6 @@
                   <w:rPr/>
                 </w:r>
                 <w:r>
-                  <w:rPr/>
                   <w:t>Choose an item.</w:t>
                 </w:r>
               </w:sdtContent>
@@ -16490,13 +16521,14 @@
             </w:pPr>
             <w:sdt>
               <w:sdtPr>
-                <w:dropDownList>
-                  <w:listItem w:displayText="Choose an item." w:value="Choose an item."/>
-                  <w:listItem w:displayText="Supports" w:value="Supports"/>
-                  <w:listItem w:displayText="Partially Supports" w:value="Partially Supports"/>
-                  <w:listItem w:displayText="Does Not Support" w:value="Does Not Support"/>
-                  <w:listItem w:displayText="Not Applicable" w:value="Not Applicable"/>
-                  <w:listItem w:displayText="Not Evaluated" w:value="Not Evaluated"/>
+                <w:alias w:val=""/>
+                <w:dropDownList w:lastValue="0">
+                  <w:listItem w:value="Choose an item." w:displayText="Choose an item."/>
+                  <w:listItem w:value="Supports" w:displayText="Supports"/>
+                  <w:listItem w:value="Partially Supports" w:displayText="Partially Supports"/>
+                  <w:listItem w:value="Does Not Support" w:displayText="Does Not Support"/>
+                  <w:listItem w:value="Not Applicable" w:displayText="Not Applicable"/>
+                  <w:listItem w:value="Not Evaluated" w:displayText="Not Evaluated"/>
                 </w:dropDownList>
               </w:sdtPr>
               <w:sdtContent>
@@ -16504,7 +16536,6 @@
                   <w:rPr/>
                 </w:r>
                 <w:r>
-                  <w:rPr/>
                   <w:t>Choose an item.</w:t>
                 </w:r>
               </w:sdtContent>
@@ -16658,13 +16689,14 @@
             </w:pPr>
             <w:sdt>
               <w:sdtPr>
-                <w:dropDownList>
-                  <w:listItem w:displayText="Choose an item." w:value="Choose an item."/>
-                  <w:listItem w:displayText="Supports" w:value="Supports"/>
-                  <w:listItem w:displayText="Partially Supports" w:value="Partially Supports"/>
-                  <w:listItem w:displayText="Does Not Support" w:value="Does Not Support"/>
-                  <w:listItem w:displayText="Not Applicable" w:value="Not Applicable"/>
-                  <w:listItem w:displayText="Not Evaluated" w:value="Not Evaluated"/>
+                <w:alias w:val=""/>
+                <w:dropDownList w:lastValue="0">
+                  <w:listItem w:value="Choose an item." w:displayText="Choose an item."/>
+                  <w:listItem w:value="Supports" w:displayText="Supports"/>
+                  <w:listItem w:value="Partially Supports" w:displayText="Partially Supports"/>
+                  <w:listItem w:value="Does Not Support" w:displayText="Does Not Support"/>
+                  <w:listItem w:value="Not Applicable" w:displayText="Not Applicable"/>
+                  <w:listItem w:value="Not Evaluated" w:displayText="Not Evaluated"/>
                 </w:dropDownList>
               </w:sdtPr>
               <w:sdtContent>
@@ -16672,7 +16704,6 @@
                   <w:rPr/>
                 </w:r>
                 <w:r>
-                  <w:rPr/>
                   <w:t>Choose an item.</w:t>
                 </w:r>
               </w:sdtContent>
@@ -16836,13 +16867,14 @@
             </w:pPr>
             <w:sdt>
               <w:sdtPr>
-                <w:dropDownList>
-                  <w:listItem w:displayText="Choose an item." w:value="Choose an item."/>
-                  <w:listItem w:displayText="Supports" w:value="Supports"/>
-                  <w:listItem w:displayText="Partially Supports" w:value="Partially Supports"/>
-                  <w:listItem w:displayText="Does Not Support" w:value="Does Not Support"/>
-                  <w:listItem w:displayText="Not Applicable" w:value="Not Applicable"/>
-                  <w:listItem w:displayText="Not Evaluated" w:value="Not Evaluated"/>
+                <w:alias w:val=""/>
+                <w:dropDownList w:lastValue="0">
+                  <w:listItem w:value="Choose an item." w:displayText="Choose an item."/>
+                  <w:listItem w:value="Supports" w:displayText="Supports"/>
+                  <w:listItem w:value="Partially Supports" w:displayText="Partially Supports"/>
+                  <w:listItem w:value="Does Not Support" w:displayText="Does Not Support"/>
+                  <w:listItem w:value="Not Applicable" w:displayText="Not Applicable"/>
+                  <w:listItem w:value="Not Evaluated" w:displayText="Not Evaluated"/>
                 </w:dropDownList>
               </w:sdtPr>
               <w:sdtContent>
@@ -16850,7 +16882,6 @@
                   <w:rPr/>
                 </w:r>
                 <w:r>
-                  <w:rPr/>
                   <w:t>Choose an item.</w:t>
                 </w:r>
               </w:sdtContent>
@@ -17004,13 +17035,14 @@
             </w:pPr>
             <w:sdt>
               <w:sdtPr>
-                <w:dropDownList>
-                  <w:listItem w:displayText="Choose an item." w:value="Choose an item."/>
-                  <w:listItem w:displayText="Supports" w:value="Supports"/>
-                  <w:listItem w:displayText="Partially Supports" w:value="Partially Supports"/>
-                  <w:listItem w:displayText="Does Not Support" w:value="Does Not Support"/>
-                  <w:listItem w:displayText="Not Applicable" w:value="Not Applicable"/>
-                  <w:listItem w:displayText="Not Evaluated" w:value="Not Evaluated"/>
+                <w:alias w:val=""/>
+                <w:dropDownList w:lastValue="0">
+                  <w:listItem w:value="Choose an item." w:displayText="Choose an item."/>
+                  <w:listItem w:value="Supports" w:displayText="Supports"/>
+                  <w:listItem w:value="Partially Supports" w:displayText="Partially Supports"/>
+                  <w:listItem w:value="Does Not Support" w:displayText="Does Not Support"/>
+                  <w:listItem w:value="Not Applicable" w:displayText="Not Applicable"/>
+                  <w:listItem w:value="Not Evaluated" w:displayText="Not Evaluated"/>
                 </w:dropDownList>
               </w:sdtPr>
               <w:sdtContent>
@@ -17018,7 +17050,6 @@
                   <w:rPr/>
                 </w:r>
                 <w:r>
-                  <w:rPr/>
                   <w:t>Choose an item.</w:t>
                 </w:r>
               </w:sdtContent>
@@ -17182,13 +17213,14 @@
             </w:pPr>
             <w:sdt>
               <w:sdtPr>
-                <w:dropDownList>
-                  <w:listItem w:displayText="Choose an item." w:value="Choose an item."/>
-                  <w:listItem w:displayText="Supports" w:value="Supports"/>
-                  <w:listItem w:displayText="Partially Supports" w:value="Partially Supports"/>
-                  <w:listItem w:displayText="Does Not Support" w:value="Does Not Support"/>
-                  <w:listItem w:displayText="Not Applicable" w:value="Not Applicable"/>
-                  <w:listItem w:displayText="Not Evaluated" w:value="Not Evaluated"/>
+                <w:alias w:val=""/>
+                <w:dropDownList w:lastValue="0">
+                  <w:listItem w:value="Choose an item." w:displayText="Choose an item."/>
+                  <w:listItem w:value="Supports" w:displayText="Supports"/>
+                  <w:listItem w:value="Partially Supports" w:displayText="Partially Supports"/>
+                  <w:listItem w:value="Does Not Support" w:displayText="Does Not Support"/>
+                  <w:listItem w:value="Not Applicable" w:displayText="Not Applicable"/>
+                  <w:listItem w:value="Not Evaluated" w:displayText="Not Evaluated"/>
                 </w:dropDownList>
               </w:sdtPr>
               <w:sdtContent>
@@ -17196,7 +17228,6 @@
                   <w:rPr/>
                 </w:r>
                 <w:r>
-                  <w:rPr/>
                   <w:t>Choose an item.</w:t>
                 </w:r>
               </w:sdtContent>
@@ -17350,13 +17381,14 @@
             </w:pPr>
             <w:sdt>
               <w:sdtPr>
-                <w:dropDownList>
-                  <w:listItem w:displayText="Choose an item." w:value="Choose an item."/>
-                  <w:listItem w:displayText="Supports" w:value="Supports"/>
-                  <w:listItem w:displayText="Partially Supports" w:value="Partially Supports"/>
-                  <w:listItem w:displayText="Does Not Support" w:value="Does Not Support"/>
-                  <w:listItem w:displayText="Not Applicable" w:value="Not Applicable"/>
-                  <w:listItem w:displayText="Not Evaluated" w:value="Not Evaluated"/>
+                <w:alias w:val=""/>
+                <w:dropDownList w:lastValue="0">
+                  <w:listItem w:value="Choose an item." w:displayText="Choose an item."/>
+                  <w:listItem w:value="Supports" w:displayText="Supports"/>
+                  <w:listItem w:value="Partially Supports" w:displayText="Partially Supports"/>
+                  <w:listItem w:value="Does Not Support" w:displayText="Does Not Support"/>
+                  <w:listItem w:value="Not Applicable" w:displayText="Not Applicable"/>
+                  <w:listItem w:value="Not Evaluated" w:displayText="Not Evaluated"/>
                 </w:dropDownList>
               </w:sdtPr>
               <w:sdtContent>
@@ -17364,7 +17396,6 @@
                   <w:rPr/>
                 </w:r>
                 <w:r>
-                  <w:rPr/>
                   <w:t>Choose an item.</w:t>
                 </w:r>
               </w:sdtContent>
@@ -17528,13 +17559,14 @@
             </w:pPr>
             <w:sdt>
               <w:sdtPr>
-                <w:dropDownList>
-                  <w:listItem w:displayText="Choose an item." w:value="Choose an item."/>
-                  <w:listItem w:displayText="Supports" w:value="Supports"/>
-                  <w:listItem w:displayText="Partially Supports" w:value="Partially Supports"/>
-                  <w:listItem w:displayText="Does Not Support" w:value="Does Not Support"/>
-                  <w:listItem w:displayText="Not Applicable" w:value="Not Applicable"/>
-                  <w:listItem w:displayText="Not Evaluated" w:value="Not Evaluated"/>
+                <w:alias w:val=""/>
+                <w:dropDownList w:lastValue="0">
+                  <w:listItem w:value="Choose an item." w:displayText="Choose an item."/>
+                  <w:listItem w:value="Supports" w:displayText="Supports"/>
+                  <w:listItem w:value="Partially Supports" w:displayText="Partially Supports"/>
+                  <w:listItem w:value="Does Not Support" w:displayText="Does Not Support"/>
+                  <w:listItem w:value="Not Applicable" w:displayText="Not Applicable"/>
+                  <w:listItem w:value="Not Evaluated" w:displayText="Not Evaluated"/>
                 </w:dropDownList>
               </w:sdtPr>
               <w:sdtContent>
@@ -17542,7 +17574,6 @@
                   <w:rPr/>
                 </w:r>
                 <w:r>
-                  <w:rPr/>
                   <w:t>Choose an item.</w:t>
                 </w:r>
               </w:sdtContent>
@@ -17696,13 +17727,14 @@
             </w:pPr>
             <w:sdt>
               <w:sdtPr>
-                <w:dropDownList>
-                  <w:listItem w:displayText="Choose an item." w:value="Choose an item."/>
-                  <w:listItem w:displayText="Supports" w:value="Supports"/>
-                  <w:listItem w:displayText="Partially Supports" w:value="Partially Supports"/>
-                  <w:listItem w:displayText="Does Not Support" w:value="Does Not Support"/>
-                  <w:listItem w:displayText="Not Applicable" w:value="Not Applicable"/>
-                  <w:listItem w:displayText="Not Evaluated" w:value="Not Evaluated"/>
+                <w:alias w:val=""/>
+                <w:dropDownList w:lastValue="0">
+                  <w:listItem w:value="Choose an item." w:displayText="Choose an item."/>
+                  <w:listItem w:value="Supports" w:displayText="Supports"/>
+                  <w:listItem w:value="Partially Supports" w:displayText="Partially Supports"/>
+                  <w:listItem w:value="Does Not Support" w:displayText="Does Not Support"/>
+                  <w:listItem w:value="Not Applicable" w:displayText="Not Applicable"/>
+                  <w:listItem w:value="Not Evaluated" w:displayText="Not Evaluated"/>
                 </w:dropDownList>
               </w:sdtPr>
               <w:sdtContent>
@@ -17710,7 +17742,6 @@
                   <w:rPr/>
                 </w:r>
                 <w:r>
-                  <w:rPr/>
                   <w:t>Choose an item.</w:t>
                 </w:r>
               </w:sdtContent>
@@ -18013,13 +18044,14 @@
             </w:pPr>
             <w:sdt>
               <w:sdtPr>
-                <w:dropDownList>
-                  <w:listItem w:displayText="Choose an item." w:value="Choose an item."/>
-                  <w:listItem w:displayText="Supports" w:value="Supports"/>
-                  <w:listItem w:displayText="Partially Supports" w:value="Partially Supports"/>
-                  <w:listItem w:displayText="Does Not Support" w:value="Does Not Support"/>
-                  <w:listItem w:displayText="Not Applicable" w:value="Not Applicable"/>
-                  <w:listItem w:displayText="Not Evaluated" w:value="Not Evaluated"/>
+                <w:alias w:val=""/>
+                <w:dropDownList w:lastValue="0">
+                  <w:listItem w:value="Choose an item." w:displayText="Choose an item."/>
+                  <w:listItem w:value="Supports" w:displayText="Supports"/>
+                  <w:listItem w:value="Partially Supports" w:displayText="Partially Supports"/>
+                  <w:listItem w:value="Does Not Support" w:displayText="Does Not Support"/>
+                  <w:listItem w:value="Not Applicable" w:displayText="Not Applicable"/>
+                  <w:listItem w:value="Not Evaluated" w:displayText="Not Evaluated"/>
                 </w:dropDownList>
               </w:sdtPr>
               <w:sdtContent>
@@ -18027,7 +18059,6 @@
                   <w:rPr/>
                 </w:r>
                 <w:r>
-                  <w:rPr/>
                   <w:t>Choose an item.</w:t>
                 </w:r>
               </w:sdtContent>
@@ -18181,13 +18212,14 @@
             </w:pPr>
             <w:sdt>
               <w:sdtPr>
-                <w:dropDownList>
-                  <w:listItem w:displayText="Choose an item." w:value="Choose an item."/>
-                  <w:listItem w:displayText="Supports" w:value="Supports"/>
-                  <w:listItem w:displayText="Partially Supports" w:value="Partially Supports"/>
-                  <w:listItem w:displayText="Does Not Support" w:value="Does Not Support"/>
-                  <w:listItem w:displayText="Not Applicable" w:value="Not Applicable"/>
-                  <w:listItem w:displayText="Not Evaluated" w:value="Not Evaluated"/>
+                <w:alias w:val=""/>
+                <w:dropDownList w:lastValue="0">
+                  <w:listItem w:value="Choose an item." w:displayText="Choose an item."/>
+                  <w:listItem w:value="Supports" w:displayText="Supports"/>
+                  <w:listItem w:value="Partially Supports" w:displayText="Partially Supports"/>
+                  <w:listItem w:value="Does Not Support" w:displayText="Does Not Support"/>
+                  <w:listItem w:value="Not Applicable" w:displayText="Not Applicable"/>
+                  <w:listItem w:value="Not Evaluated" w:displayText="Not Evaluated"/>
                 </w:dropDownList>
               </w:sdtPr>
               <w:sdtContent>
@@ -18195,7 +18227,6 @@
                   <w:rPr/>
                 </w:r>
                 <w:r>
-                  <w:rPr/>
                   <w:t>Choose an item.</w:t>
                 </w:r>
               </w:sdtContent>
@@ -18359,13 +18390,14 @@
             </w:pPr>
             <w:sdt>
               <w:sdtPr>
-                <w:dropDownList>
-                  <w:listItem w:displayText="Choose an item." w:value="Choose an item."/>
-                  <w:listItem w:displayText="Supports" w:value="Supports"/>
-                  <w:listItem w:displayText="Partially Supports" w:value="Partially Supports"/>
-                  <w:listItem w:displayText="Does Not Support" w:value="Does Not Support"/>
-                  <w:listItem w:displayText="Not Applicable" w:value="Not Applicable"/>
-                  <w:listItem w:displayText="Not Evaluated" w:value="Not Evaluated"/>
+                <w:alias w:val=""/>
+                <w:dropDownList w:lastValue="0">
+                  <w:listItem w:value="Choose an item." w:displayText="Choose an item."/>
+                  <w:listItem w:value="Supports" w:displayText="Supports"/>
+                  <w:listItem w:value="Partially Supports" w:displayText="Partially Supports"/>
+                  <w:listItem w:value="Does Not Support" w:displayText="Does Not Support"/>
+                  <w:listItem w:value="Not Applicable" w:displayText="Not Applicable"/>
+                  <w:listItem w:value="Not Evaluated" w:displayText="Not Evaluated"/>
                 </w:dropDownList>
               </w:sdtPr>
               <w:sdtContent>
@@ -18373,7 +18405,6 @@
                   <w:rPr/>
                 </w:r>
                 <w:r>
-                  <w:rPr/>
                   <w:t>Choose an item.</w:t>
                 </w:r>
               </w:sdtContent>
@@ -18527,13 +18558,14 @@
             </w:pPr>
             <w:sdt>
               <w:sdtPr>
-                <w:dropDownList>
-                  <w:listItem w:displayText="Choose an item." w:value="Choose an item."/>
-                  <w:listItem w:displayText="Supports" w:value="Supports"/>
-                  <w:listItem w:displayText="Partially Supports" w:value="Partially Supports"/>
-                  <w:listItem w:displayText="Does Not Support" w:value="Does Not Support"/>
-                  <w:listItem w:displayText="Not Applicable" w:value="Not Applicable"/>
-                  <w:listItem w:displayText="Not Evaluated" w:value="Not Evaluated"/>
+                <w:alias w:val=""/>
+                <w:dropDownList w:lastValue="0">
+                  <w:listItem w:value="Choose an item." w:displayText="Choose an item."/>
+                  <w:listItem w:value="Supports" w:displayText="Supports"/>
+                  <w:listItem w:value="Partially Supports" w:displayText="Partially Supports"/>
+                  <w:listItem w:value="Does Not Support" w:displayText="Does Not Support"/>
+                  <w:listItem w:value="Not Applicable" w:displayText="Not Applicable"/>
+                  <w:listItem w:value="Not Evaluated" w:displayText="Not Evaluated"/>
                 </w:dropDownList>
               </w:sdtPr>
               <w:sdtContent>
@@ -18541,7 +18573,6 @@
                   <w:rPr/>
                 </w:r>
                 <w:r>
-                  <w:rPr/>
                   <w:t>Choose an item.</w:t>
                 </w:r>
               </w:sdtContent>
@@ -18705,13 +18736,14 @@
             </w:pPr>
             <w:sdt>
               <w:sdtPr>
-                <w:dropDownList>
-                  <w:listItem w:displayText="Choose an item." w:value="Choose an item."/>
-                  <w:listItem w:displayText="Supports" w:value="Supports"/>
-                  <w:listItem w:displayText="Partially Supports" w:value="Partially Supports"/>
-                  <w:listItem w:displayText="Does Not Support" w:value="Does Not Support"/>
-                  <w:listItem w:displayText="Not Applicable" w:value="Not Applicable"/>
-                  <w:listItem w:displayText="Not Evaluated" w:value="Not Evaluated"/>
+                <w:alias w:val=""/>
+                <w:dropDownList w:lastValue="0">
+                  <w:listItem w:value="Choose an item." w:displayText="Choose an item."/>
+                  <w:listItem w:value="Supports" w:displayText="Supports"/>
+                  <w:listItem w:value="Partially Supports" w:displayText="Partially Supports"/>
+                  <w:listItem w:value="Does Not Support" w:displayText="Does Not Support"/>
+                  <w:listItem w:value="Not Applicable" w:displayText="Not Applicable"/>
+                  <w:listItem w:value="Not Evaluated" w:displayText="Not Evaluated"/>
                 </w:dropDownList>
               </w:sdtPr>
               <w:sdtContent>
@@ -18719,7 +18751,6 @@
                   <w:rPr/>
                 </w:r>
                 <w:r>
-                  <w:rPr/>
                   <w:t>Choose an item.</w:t>
                 </w:r>
               </w:sdtContent>
@@ -18873,13 +18904,14 @@
             </w:pPr>
             <w:sdt>
               <w:sdtPr>
-                <w:dropDownList>
-                  <w:listItem w:displayText="Choose an item." w:value="Choose an item."/>
-                  <w:listItem w:displayText="Supports" w:value="Supports"/>
-                  <w:listItem w:displayText="Partially Supports" w:value="Partially Supports"/>
-                  <w:listItem w:displayText="Does Not Support" w:value="Does Not Support"/>
-                  <w:listItem w:displayText="Not Applicable" w:value="Not Applicable"/>
-                  <w:listItem w:displayText="Not Evaluated" w:value="Not Evaluated"/>
+                <w:alias w:val=""/>
+                <w:dropDownList w:lastValue="0">
+                  <w:listItem w:value="Choose an item." w:displayText="Choose an item."/>
+                  <w:listItem w:value="Supports" w:displayText="Supports"/>
+                  <w:listItem w:value="Partially Supports" w:displayText="Partially Supports"/>
+                  <w:listItem w:value="Does Not Support" w:displayText="Does Not Support"/>
+                  <w:listItem w:value="Not Applicable" w:displayText="Not Applicable"/>
+                  <w:listItem w:value="Not Evaluated" w:displayText="Not Evaluated"/>
                 </w:dropDownList>
               </w:sdtPr>
               <w:sdtContent>
@@ -18887,7 +18919,6 @@
                   <w:rPr/>
                 </w:r>
                 <w:r>
-                  <w:rPr/>
                   <w:t>Choose an item.</w:t>
                 </w:r>
               </w:sdtContent>
@@ -19051,13 +19082,14 @@
             </w:pPr>
             <w:sdt>
               <w:sdtPr>
-                <w:dropDownList>
-                  <w:listItem w:displayText="Choose an item." w:value="Choose an item."/>
-                  <w:listItem w:displayText="Supports" w:value="Supports"/>
-                  <w:listItem w:displayText="Partially Supports" w:value="Partially Supports"/>
-                  <w:listItem w:displayText="Does Not Support" w:value="Does Not Support"/>
-                  <w:listItem w:displayText="Not Applicable" w:value="Not Applicable"/>
-                  <w:listItem w:displayText="Not Evaluated" w:value="Not Evaluated"/>
+                <w:alias w:val=""/>
+                <w:dropDownList w:lastValue="0">
+                  <w:listItem w:value="Choose an item." w:displayText="Choose an item."/>
+                  <w:listItem w:value="Supports" w:displayText="Supports"/>
+                  <w:listItem w:value="Partially Supports" w:displayText="Partially Supports"/>
+                  <w:listItem w:value="Does Not Support" w:displayText="Does Not Support"/>
+                  <w:listItem w:value="Not Applicable" w:displayText="Not Applicable"/>
+                  <w:listItem w:value="Not Evaluated" w:displayText="Not Evaluated"/>
                 </w:dropDownList>
               </w:sdtPr>
               <w:sdtContent>
@@ -19065,7 +19097,6 @@
                   <w:rPr/>
                 </w:r>
                 <w:r>
-                  <w:rPr/>
                   <w:t>Choose an item.</w:t>
                 </w:r>
               </w:sdtContent>
@@ -19318,13 +19349,14 @@
             </w:pPr>
             <w:sdt>
               <w:sdtPr>
-                <w:dropDownList>
-                  <w:listItem w:displayText="Choose an item." w:value="Choose an item."/>
-                  <w:listItem w:displayText="Supports" w:value="Supports"/>
-                  <w:listItem w:displayText="Partially Supports" w:value="Partially Supports"/>
-                  <w:listItem w:displayText="Does Not Support" w:value="Does Not Support"/>
-                  <w:listItem w:displayText="Not Applicable" w:value="Not Applicable"/>
-                  <w:listItem w:displayText="Not Evaluated" w:value="Not Evaluated"/>
+                <w:alias w:val=""/>
+                <w:dropDownList w:lastValue="0">
+                  <w:listItem w:value="Choose an item." w:displayText="Choose an item."/>
+                  <w:listItem w:value="Supports" w:displayText="Supports"/>
+                  <w:listItem w:value="Partially Supports" w:displayText="Partially Supports"/>
+                  <w:listItem w:value="Does Not Support" w:displayText="Does Not Support"/>
+                  <w:listItem w:value="Not Applicable" w:displayText="Not Applicable"/>
+                  <w:listItem w:value="Not Evaluated" w:displayText="Not Evaluated"/>
                 </w:dropDownList>
               </w:sdtPr>
               <w:sdtContent>
@@ -19332,7 +19364,6 @@
                   <w:rPr/>
                 </w:r>
                 <w:r>
-                  <w:rPr/>
                   <w:t>Choose an item.</w:t>
                 </w:r>
               </w:sdtContent>
@@ -19373,7 +19404,7 @@
           <w:rFonts w:ascii="Open Sans" w:hAnsi="Open Sans" w:cs="Open Sans"/>
         </w:rPr>
       </w:pPr>
-      <w:bookmarkStart w:id="17" w:name="_Principle_4%253A_Robust"/>
+      <w:bookmarkStart w:id="17" w:name="_Principle_4%25253A_Robust"/>
       <w:bookmarkEnd w:id="17"/>
       <w:r>
         <w:rPr>
@@ -19383,8 +19414,8 @@
       </w:r>
     </w:p>
     <w:sectPr>
-      <w:footerReference w:type="default" r:id="rId9"/>
-      <w:footerReference w:type="first" r:id="rId10"/>
+      <w:footerReference w:type="default" r:id="rId8"/>
+      <w:footerReference w:type="first" r:id="rId9"/>
       <w:type w:val="nextPage"/>
       <w:pgSz w:orient="landscape" w:w="15840" w:h="12240"/>
       <w:pgMar w:left="720" w:right="720" w:gutter="0" w:header="0" w:top="720" w:footer="390" w:bottom="720"/>
@@ -19462,7 +19493,7 @@
     </w:r>
     <w:r>
       <w:rPr/>
-      <w:t>32</w:t>
+      <w:t>33</w:t>
     </w:r>
     <w:r>
       <w:rPr/>
@@ -19537,7 +19568,7 @@
     </w:r>
     <w:r>
       <w:rPr/>
-      <w:t>32</w:t>
+      <w:t>33</w:t>
     </w:r>
     <w:r>
       <w:rPr/>
@@ -19584,7 +19615,7 @@
         <w:sz w:val="24"/>
         <w:szCs w:val="24"/>
       </w:rPr>
-      <w:t>32</w:t>
+      <w:t>33</w:t>
     </w:r>
     <w:r>
       <w:rPr>
@@ -19611,7 +19642,7 @@
     </w:r>
     <w:r>
       <w:rPr/>
-      <w:t>32</w:t>
+      <w:t>33</w:t>
     </w:r>
     <w:r>
       <w:rPr/>
@@ -19686,7 +19717,7 @@
     </w:r>
     <w:r>
       <w:rPr/>
-      <w:t>32</w:t>
+      <w:t>33</w:t>
     </w:r>
     <w:r>
       <w:rPr/>
@@ -23006,7 +23037,7 @@
     </w:rPr>
   </w:style>
   <w:style w:type="character" w:styleId="EndnoteAnchor">
-    <w:name w:val="Endnote Reference"/>
+    <w:name w:val="Endnote Anchor"/>
     <w:rPr>
       <w:vertAlign w:val="superscript"/>
     </w:rPr>

</xml_diff>